<commit_message>
HW3: Implement Reflection in UI to read properties for vehicles
</commit_message>
<xml_diff>
--- a/HW/C21 Ex03 HaimAdrian 305265514 YakirSaadia 204357669/C21 Ex03 Haim 305265514 Yakir 204357669.docx
+++ b/HW/C21 Ex03 HaimAdrian 305265514 YakirSaadia 204357669/C21 Ex03 Haim 305265514 Yakir 204357669.docx
@@ -892,7 +892,31 @@
         <w:rPr>
           <w:lang w:val="en-US"/>
         </w:rPr>
-        <w:t>An interface used to decorate an IVehicle and add owner name and owner phone number, as well as a car status (in garage)</w:t>
+        <w:t>An interface used to decorate an IVehicle and add owner</w:t>
+      </w:r>
+      <w:r>
+        <w:rPr>
+          <w:lang w:val="en-US"/>
+        </w:rPr>
+        <w:t xml:space="preserve"> details (ICustomer:</w:t>
+      </w:r>
+      <w:r>
+        <w:rPr>
+          <w:lang w:val="en-US"/>
+        </w:rPr>
+        <w:t xml:space="preserve"> name and phone number</w:t>
+      </w:r>
+      <w:r>
+        <w:rPr>
+          <w:lang w:val="en-US"/>
+        </w:rPr>
+        <w:t>)</w:t>
+      </w:r>
+      <w:r>
+        <w:rPr>
+          <w:lang w:val="en-US"/>
+        </w:rPr>
+        <w:t>, as well as a car status (in garage)</w:t>
       </w:r>
     </w:p>
     <w:p>
@@ -2353,13 +2377,7 @@
         <w:rPr>
           <w:lang w:val="en-US"/>
         </w:rPr>
-        <w:t>A</w:t>
-      </w:r>
-      <w:r>
-        <w:rPr>
-          <w:lang w:val="en-US"/>
-        </w:rPr>
-        <w:t>n implementation of IVehicleVisitor which visits each vehicle type in order to create a string report for a vehicle, ready to be printed</w:t>
+        <w:t>An implementation of IVehicleVisitor which visits each vehicle type in order to create a string report for a vehicle, ready to be printed</w:t>
       </w:r>
     </w:p>
     <w:p>
@@ -2635,13 +2653,316 @@
         <mc:AlternateContent>
           <mc:Choice Requires="wps">
             <w:drawing>
-              <wp:anchor distT="0" distB="0" distL="114300" distR="114300" simplePos="0" relativeHeight="251663360" behindDoc="0" locked="0" layoutInCell="1" allowOverlap="1" wp14:anchorId="0CC364C9" wp14:editId="4FD5CEF8">
+              <wp:anchor distT="0" distB="0" distL="114300" distR="114300" simplePos="0" relativeHeight="251665408" behindDoc="0" locked="0" layoutInCell="1" allowOverlap="1" wp14:anchorId="769D125E" wp14:editId="45E1E9AE">
+                <wp:simplePos x="0" y="0"/>
+                <wp:positionH relativeFrom="column">
+                  <wp:posOffset>7325331</wp:posOffset>
+                </wp:positionH>
+                <wp:positionV relativeFrom="paragraph">
+                  <wp:posOffset>882738</wp:posOffset>
+                </wp:positionV>
+                <wp:extent cx="8368" cy="263176"/>
+                <wp:effectExtent l="76200" t="38100" r="67945" b="22860"/>
+                <wp:wrapNone/>
+                <wp:docPr id="5" name="Straight Arrow Connector 5"/>
+                <wp:cNvGraphicFramePr/>
+                <a:graphic xmlns:a="http://schemas.openxmlformats.org/drawingml/2006/main">
+                  <a:graphicData uri="http://schemas.microsoft.com/office/word/2010/wordprocessingShape">
+                    <wps:wsp>
+                      <wps:cNvCnPr/>
+                      <wps:spPr>
+                        <a:xfrm flipH="1" flipV="1">
+                          <a:off x="0" y="0"/>
+                          <a:ext cx="8368" cy="263176"/>
+                        </a:xfrm>
+                        <a:prstGeom prst="straightConnector1">
+                          <a:avLst/>
+                        </a:prstGeom>
+                        <a:ln w="19050">
+                          <a:tailEnd type="triangle"/>
+                        </a:ln>
+                      </wps:spPr>
+                      <wps:style>
+                        <a:lnRef idx="1">
+                          <a:schemeClr val="accent1"/>
+                        </a:lnRef>
+                        <a:fillRef idx="0">
+                          <a:schemeClr val="accent1"/>
+                        </a:fillRef>
+                        <a:effectRef idx="0">
+                          <a:schemeClr val="accent1"/>
+                        </a:effectRef>
+                        <a:fontRef idx="minor">
+                          <a:schemeClr val="tx1"/>
+                        </a:fontRef>
+                      </wps:style>
+                      <wps:bodyPr/>
+                    </wps:wsp>
+                  </a:graphicData>
+                </a:graphic>
+                <wp14:sizeRelH relativeFrom="margin">
+                  <wp14:pctWidth>0</wp14:pctWidth>
+                </wp14:sizeRelH>
+                <wp14:sizeRelV relativeFrom="margin">
+                  <wp14:pctHeight>0</wp14:pctHeight>
+                </wp14:sizeRelV>
+              </wp:anchor>
+            </w:drawing>
+          </mc:Choice>
+          <mc:Fallback>
+            <w:pict>
+              <v:shapetype w14:anchorId="2E85CD73" id="_x0000_t32" coordsize="21600,21600" o:spt="32" o:oned="t" path="m,l21600,21600e" filled="f">
+                <v:path arrowok="t" fillok="f" o:connecttype="none"/>
+                <o:lock v:ext="edit" shapetype="t"/>
+              </v:shapetype>
+              <v:shape id="Straight Arrow Connector 5" o:spid="_x0000_s1026" type="#_x0000_t32" style="position:absolute;margin-left:576.8pt;margin-top:69.5pt;width:.65pt;height:20.7pt;flip:x y;z-index:251665408;visibility:visible;mso-wrap-style:square;mso-width-percent:0;mso-height-percent:0;mso-wrap-distance-left:9pt;mso-wrap-distance-top:0;mso-wrap-distance-right:9pt;mso-wrap-distance-bottom:0;mso-position-horizontal:absolute;mso-position-horizontal-relative:text;mso-position-vertical:absolute;mso-position-vertical-relative:text;mso-width-percent:0;mso-height-percent:0;mso-width-relative:margin;mso-height-relative:margin" o:gfxdata="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" strokecolor="#4472c4 [3204]" strokeweight="1.5pt">
+                <v:stroke endarrow="block" joinstyle="miter"/>
+              </v:shape>
+            </w:pict>
+          </mc:Fallback>
+        </mc:AlternateContent>
+      </w:r>
+      <w:r>
+        <w:rPr>
+          <w:noProof/>
+          <w:lang w:val="en-US"/>
+        </w:rPr>
+        <mc:AlternateContent>
+          <mc:Choice Requires="wps">
+            <w:drawing>
+              <wp:anchor distT="0" distB="0" distL="114300" distR="114300" simplePos="0" relativeHeight="251659264" behindDoc="0" locked="0" layoutInCell="1" allowOverlap="1" wp14:anchorId="1522D334" wp14:editId="1F265DAD">
+                <wp:simplePos x="0" y="0"/>
+                <wp:positionH relativeFrom="column">
+                  <wp:posOffset>4706667</wp:posOffset>
+                </wp:positionH>
+                <wp:positionV relativeFrom="paragraph">
+                  <wp:posOffset>1674468</wp:posOffset>
+                </wp:positionV>
+                <wp:extent cx="0" cy="94707"/>
+                <wp:effectExtent l="76200" t="38100" r="57150" b="19685"/>
+                <wp:wrapNone/>
+                <wp:docPr id="8" name="Straight Arrow Connector 8"/>
+                <wp:cNvGraphicFramePr/>
+                <a:graphic xmlns:a="http://schemas.openxmlformats.org/drawingml/2006/main">
+                  <a:graphicData uri="http://schemas.microsoft.com/office/word/2010/wordprocessingShape">
+                    <wps:wsp>
+                      <wps:cNvCnPr/>
+                      <wps:spPr>
+                        <a:xfrm flipH="1" flipV="1">
+                          <a:off x="0" y="0"/>
+                          <a:ext cx="0" cy="94707"/>
+                        </a:xfrm>
+                        <a:prstGeom prst="straightConnector1">
+                          <a:avLst/>
+                        </a:prstGeom>
+                        <a:ln w="19050">
+                          <a:tailEnd type="triangle"/>
+                        </a:ln>
+                      </wps:spPr>
+                      <wps:style>
+                        <a:lnRef idx="1">
+                          <a:schemeClr val="accent1"/>
+                        </a:lnRef>
+                        <a:fillRef idx="0">
+                          <a:schemeClr val="accent1"/>
+                        </a:fillRef>
+                        <a:effectRef idx="0">
+                          <a:schemeClr val="accent1"/>
+                        </a:effectRef>
+                        <a:fontRef idx="minor">
+                          <a:schemeClr val="tx1"/>
+                        </a:fontRef>
+                      </wps:style>
+                      <wps:bodyPr/>
+                    </wps:wsp>
+                  </a:graphicData>
+                </a:graphic>
+                <wp14:sizeRelH relativeFrom="margin">
+                  <wp14:pctWidth>0</wp14:pctWidth>
+                </wp14:sizeRelH>
+                <wp14:sizeRelV relativeFrom="margin">
+                  <wp14:pctHeight>0</wp14:pctHeight>
+                </wp14:sizeRelV>
+              </wp:anchor>
+            </w:drawing>
+          </mc:Choice>
+          <mc:Fallback>
+            <w:pict>
+              <v:shape w14:anchorId="03A075B3" id="Straight Arrow Connector 8" o:spid="_x0000_s1026" type="#_x0000_t32" style="position:absolute;margin-left:370.6pt;margin-top:131.85pt;width:0;height:7.45pt;flip:x y;z-index:251659264;visibility:visible;mso-wrap-style:square;mso-width-percent:0;mso-height-percent:0;mso-wrap-distance-left:9pt;mso-wrap-distance-top:0;mso-wrap-distance-right:9pt;mso-wrap-distance-bottom:0;mso-position-horizontal:absolute;mso-position-horizontal-relative:text;mso-position-vertical:absolute;mso-position-vertical-relative:text;mso-width-percent:0;mso-height-percent:0;mso-width-relative:margin;mso-height-relative:margin" o:gfxdata="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" strokecolor="#4472c4 [3204]" strokeweight="1.5pt">
+                <v:stroke endarrow="block" joinstyle="miter"/>
+              </v:shape>
+            </w:pict>
+          </mc:Fallback>
+        </mc:AlternateContent>
+      </w:r>
+      <w:r>
+        <w:rPr>
+          <w:noProof/>
+          <w:lang w:val="en-US"/>
+        </w:rPr>
+        <mc:AlternateContent>
+          <mc:Choice Requires="wps">
+            <w:drawing>
+              <wp:anchor distT="0" distB="0" distL="114300" distR="114300" simplePos="0" relativeHeight="251662336" behindDoc="0" locked="0" layoutInCell="1" allowOverlap="1" wp14:anchorId="733F07AA" wp14:editId="144739D3">
+                <wp:simplePos x="0" y="0"/>
+                <wp:positionH relativeFrom="column">
+                  <wp:posOffset>4695825</wp:posOffset>
+                </wp:positionH>
+                <wp:positionV relativeFrom="paragraph">
+                  <wp:posOffset>1780111</wp:posOffset>
+                </wp:positionV>
+                <wp:extent cx="967256" cy="99900"/>
+                <wp:effectExtent l="0" t="0" r="23495" b="33655"/>
+                <wp:wrapNone/>
+                <wp:docPr id="10" name="Connector: Elbow 10"/>
+                <wp:cNvGraphicFramePr/>
+                <a:graphic xmlns:a="http://schemas.openxmlformats.org/drawingml/2006/main">
+                  <a:graphicData uri="http://schemas.microsoft.com/office/word/2010/wordprocessingShape">
+                    <wps:wsp>
+                      <wps:cNvCnPr/>
+                      <wps:spPr>
+                        <a:xfrm flipH="1" flipV="1">
+                          <a:off x="0" y="0"/>
+                          <a:ext cx="967256" cy="99900"/>
+                        </a:xfrm>
+                        <a:prstGeom prst="bentConnector3">
+                          <a:avLst>
+                            <a:gd name="adj1" fmla="val 613"/>
+                          </a:avLst>
+                        </a:prstGeom>
+                        <a:ln w="19050"/>
+                      </wps:spPr>
+                      <wps:style>
+                        <a:lnRef idx="1">
+                          <a:schemeClr val="accent1"/>
+                        </a:lnRef>
+                        <a:fillRef idx="0">
+                          <a:schemeClr val="accent1"/>
+                        </a:fillRef>
+                        <a:effectRef idx="0">
+                          <a:schemeClr val="accent1"/>
+                        </a:effectRef>
+                        <a:fontRef idx="minor">
+                          <a:schemeClr val="tx1"/>
+                        </a:fontRef>
+                      </wps:style>
+                      <wps:bodyPr/>
+                    </wps:wsp>
+                  </a:graphicData>
+                </a:graphic>
+                <wp14:sizeRelH relativeFrom="margin">
+                  <wp14:pctWidth>0</wp14:pctWidth>
+                </wp14:sizeRelH>
+                <wp14:sizeRelV relativeFrom="margin">
+                  <wp14:pctHeight>0</wp14:pctHeight>
+                </wp14:sizeRelV>
+              </wp:anchor>
+            </w:drawing>
+          </mc:Choice>
+          <mc:Fallback>
+            <w:pict>
+              <v:shapetype w14:anchorId="44A7D540" id="_x0000_t34" coordsize="21600,21600" o:spt="34" o:oned="t" adj="10800" path="m,l@0,0@0,21600,21600,21600e" filled="f">
+                <v:stroke joinstyle="miter"/>
+                <v:formulas>
+                  <v:f eqn="val #0"/>
+                </v:formulas>
+                <v:path arrowok="t" fillok="f" o:connecttype="none"/>
+                <v:handles>
+                  <v:h position="#0,center"/>
+                </v:handles>
+                <o:lock v:ext="edit" shapetype="t"/>
+              </v:shapetype>
+              <v:shape id="Connector: Elbow 10" o:spid="_x0000_s1026" type="#_x0000_t34" style="position:absolute;margin-left:369.75pt;margin-top:140.15pt;width:76.15pt;height:7.85pt;flip:x y;z-index:251662336;visibility:visible;mso-wrap-style:square;mso-width-percent:0;mso-height-percent:0;mso-wrap-distance-left:9pt;mso-wrap-distance-top:0;mso-wrap-distance-right:9pt;mso-wrap-distance-bottom:0;mso-position-horizontal:absolute;mso-position-horizontal-relative:text;mso-position-vertical:absolute;mso-position-vertical-relative:text;mso-width-percent:0;mso-height-percent:0;mso-width-relative:margin;mso-height-relative:margin" o:gfxdata="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" adj="132" strokecolor="#4472c4 [3204]" strokeweight="1.5pt"/>
+            </w:pict>
+          </mc:Fallback>
+        </mc:AlternateContent>
+      </w:r>
+      <w:r>
+        <w:rPr>
+          <w:noProof/>
+          <w:lang w:val="en-US"/>
+        </w:rPr>
+        <mc:AlternateContent>
+          <mc:Choice Requires="wps">
+            <w:drawing>
+              <wp:anchor distT="0" distB="0" distL="114300" distR="114300" simplePos="0" relativeHeight="251660288" behindDoc="0" locked="0" layoutInCell="1" allowOverlap="1" wp14:anchorId="70C6AFBC" wp14:editId="04D860C4">
+                <wp:simplePos x="0" y="0"/>
+                <wp:positionH relativeFrom="column">
+                  <wp:posOffset>3263265</wp:posOffset>
+                </wp:positionH>
+                <wp:positionV relativeFrom="paragraph">
+                  <wp:posOffset>1778206</wp:posOffset>
+                </wp:positionV>
+                <wp:extent cx="1434501" cy="95140"/>
+                <wp:effectExtent l="0" t="0" r="13335" b="19685"/>
+                <wp:wrapNone/>
+                <wp:docPr id="9" name="Connector: Elbow 9"/>
+                <wp:cNvGraphicFramePr/>
+                <a:graphic xmlns:a="http://schemas.openxmlformats.org/drawingml/2006/main">
+                  <a:graphicData uri="http://schemas.microsoft.com/office/word/2010/wordprocessingShape">
+                    <wps:wsp>
+                      <wps:cNvCnPr/>
+                      <wps:spPr>
+                        <a:xfrm flipV="1">
+                          <a:off x="0" y="0"/>
+                          <a:ext cx="1434501" cy="95140"/>
+                        </a:xfrm>
+                        <a:prstGeom prst="bentConnector3">
+                          <a:avLst>
+                            <a:gd name="adj1" fmla="val 613"/>
+                          </a:avLst>
+                        </a:prstGeom>
+                        <a:ln w="19050"/>
+                      </wps:spPr>
+                      <wps:style>
+                        <a:lnRef idx="1">
+                          <a:schemeClr val="accent1"/>
+                        </a:lnRef>
+                        <a:fillRef idx="0">
+                          <a:schemeClr val="accent1"/>
+                        </a:fillRef>
+                        <a:effectRef idx="0">
+                          <a:schemeClr val="accent1"/>
+                        </a:effectRef>
+                        <a:fontRef idx="minor">
+                          <a:schemeClr val="tx1"/>
+                        </a:fontRef>
+                      </wps:style>
+                      <wps:bodyPr/>
+                    </wps:wsp>
+                  </a:graphicData>
+                </a:graphic>
+                <wp14:sizeRelH relativeFrom="margin">
+                  <wp14:pctWidth>0</wp14:pctWidth>
+                </wp14:sizeRelH>
+                <wp14:sizeRelV relativeFrom="margin">
+                  <wp14:pctHeight>0</wp14:pctHeight>
+                </wp14:sizeRelV>
+              </wp:anchor>
+            </w:drawing>
+          </mc:Choice>
+          <mc:Fallback>
+            <w:pict>
+              <v:shape w14:anchorId="3072171E" id="Connector: Elbow 9" o:spid="_x0000_s1026" type="#_x0000_t34" style="position:absolute;margin-left:256.95pt;margin-top:140pt;width:112.95pt;height:7.5pt;flip:y;z-index:251660288;visibility:visible;mso-wrap-style:square;mso-width-percent:0;mso-height-percent:0;mso-wrap-distance-left:9pt;mso-wrap-distance-top:0;mso-wrap-distance-right:9pt;mso-wrap-distance-bottom:0;mso-position-horizontal:absolute;mso-position-horizontal-relative:text;mso-position-vertical:absolute;mso-position-vertical-relative:text;mso-width-percent:0;mso-height-percent:0;mso-width-relative:margin;mso-height-relative:margin" o:gfxdata="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" adj="132" strokecolor="#4472c4 [3204]" strokeweight="1.5pt"/>
+            </w:pict>
+          </mc:Fallback>
+        </mc:AlternateContent>
+      </w:r>
+      <w:r>
+        <w:rPr>
+          <w:noProof/>
+          <w:lang w:val="en-US"/>
+        </w:rPr>
+        <mc:AlternateContent>
+          <mc:Choice Requires="wps">
+            <w:drawing>
+              <wp:anchor distT="0" distB="0" distL="114300" distR="114300" simplePos="0" relativeHeight="251663360" behindDoc="0" locked="0" layoutInCell="1" allowOverlap="1" wp14:anchorId="0CC364C9" wp14:editId="48EBE83B">
                 <wp:simplePos x="0" y="0"/>
                 <wp:positionH relativeFrom="column">
                   <wp:posOffset>1011555</wp:posOffset>
                 </wp:positionH>
                 <wp:positionV relativeFrom="paragraph">
-                  <wp:posOffset>1072410</wp:posOffset>
+                  <wp:posOffset>989634</wp:posOffset>
                 </wp:positionV>
                 <wp:extent cx="0" cy="306070"/>
                 <wp:effectExtent l="76200" t="38100" r="57150" b="17780"/>
@@ -2687,11 +3008,7 @@
           </mc:Choice>
           <mc:Fallback>
             <w:pict>
-              <v:shapetype w14:anchorId="16269D27" id="_x0000_t32" coordsize="21600,21600" o:spt="32" o:oned="t" path="m,l21600,21600e" filled="f">
-                <v:path arrowok="t" fillok="f" o:connecttype="none"/>
-                <o:lock v:ext="edit" shapetype="t"/>
-              </v:shapetype>
-              <v:shape id="Straight Arrow Connector 12" o:spid="_x0000_s1026" type="#_x0000_t32" style="position:absolute;margin-left:79.65pt;margin-top:84.45pt;width:0;height:24.1pt;flip:y;z-index:251663360;visibility:visible;mso-wrap-style:square;mso-wrap-distance-left:9pt;mso-wrap-distance-top:0;mso-wrap-distance-right:9pt;mso-wrap-distance-bottom:0;mso-position-horizontal:absolute;mso-position-horizontal-relative:text;mso-position-vertical:absolute;mso-position-vertical-relative:text" o:gfxdata="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" strokecolor="#4472c4 [3204]" strokeweight="1.5pt">
+              <v:shape w14:anchorId="508B3CA3" id="Straight Arrow Connector 12" o:spid="_x0000_s1026" type="#_x0000_t32" style="position:absolute;margin-left:79.65pt;margin-top:77.9pt;width:0;height:24.1pt;flip:y;z-index:251663360;visibility:visible;mso-wrap-style:square;mso-wrap-distance-left:9pt;mso-wrap-distance-top:0;mso-wrap-distance-right:9pt;mso-wrap-distance-bottom:0;mso-position-horizontal:absolute;mso-position-horizontal-relative:text;mso-position-vertical:absolute;mso-position-vertical-relative:text" o:gfxdata="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" strokecolor="#4472c4 [3204]" strokeweight="1.5pt">
                 <v:stroke endarrow="block" joinstyle="miter"/>
               </v:shape>
             </w:pict>
@@ -2703,230 +3020,10 @@
           <w:noProof/>
           <w:lang w:val="en-US"/>
         </w:rPr>
-        <mc:AlternateContent>
-          <mc:Choice Requires="wps">
-            <w:drawing>
-              <wp:anchor distT="0" distB="0" distL="114300" distR="114300" simplePos="0" relativeHeight="251659264" behindDoc="0" locked="0" layoutInCell="1" allowOverlap="1" wp14:anchorId="1522D334" wp14:editId="4DB3B03D">
-                <wp:simplePos x="0" y="0"/>
-                <wp:positionH relativeFrom="column">
-                  <wp:posOffset>4695825</wp:posOffset>
-                </wp:positionH>
-                <wp:positionV relativeFrom="paragraph">
-                  <wp:posOffset>1496590</wp:posOffset>
-                </wp:positionV>
-                <wp:extent cx="0" cy="142240"/>
-                <wp:effectExtent l="76200" t="38100" r="57150" b="10160"/>
-                <wp:wrapNone/>
-                <wp:docPr id="8" name="Straight Arrow Connector 8"/>
-                <wp:cNvGraphicFramePr/>
-                <a:graphic xmlns:a="http://schemas.openxmlformats.org/drawingml/2006/main">
-                  <a:graphicData uri="http://schemas.microsoft.com/office/word/2010/wordprocessingShape">
-                    <wps:wsp>
-                      <wps:cNvCnPr/>
-                      <wps:spPr>
-                        <a:xfrm flipV="1">
-                          <a:off x="0" y="0"/>
-                          <a:ext cx="0" cy="142240"/>
-                        </a:xfrm>
-                        <a:prstGeom prst="straightConnector1">
-                          <a:avLst/>
-                        </a:prstGeom>
-                        <a:ln w="19050">
-                          <a:tailEnd type="triangle"/>
-                        </a:ln>
-                      </wps:spPr>
-                      <wps:style>
-                        <a:lnRef idx="1">
-                          <a:schemeClr val="accent1"/>
-                        </a:lnRef>
-                        <a:fillRef idx="0">
-                          <a:schemeClr val="accent1"/>
-                        </a:fillRef>
-                        <a:effectRef idx="0">
-                          <a:schemeClr val="accent1"/>
-                        </a:effectRef>
-                        <a:fontRef idx="minor">
-                          <a:schemeClr val="tx1"/>
-                        </a:fontRef>
-                      </wps:style>
-                      <wps:bodyPr/>
-                    </wps:wsp>
-                  </a:graphicData>
-                </a:graphic>
-                <wp14:sizeRelH relativeFrom="margin">
-                  <wp14:pctWidth>0</wp14:pctWidth>
-                </wp14:sizeRelH>
-                <wp14:sizeRelV relativeFrom="margin">
-                  <wp14:pctHeight>0</wp14:pctHeight>
-                </wp14:sizeRelV>
-              </wp:anchor>
-            </w:drawing>
-          </mc:Choice>
-          <mc:Fallback>
-            <w:pict>
-              <v:shape w14:anchorId="72B40E03" id="Straight Arrow Connector 8" o:spid="_x0000_s1026" type="#_x0000_t32" style="position:absolute;margin-left:369.75pt;margin-top:117.85pt;width:0;height:11.2pt;flip:y;z-index:251659264;visibility:visible;mso-wrap-style:square;mso-width-percent:0;mso-height-percent:0;mso-wrap-distance-left:9pt;mso-wrap-distance-top:0;mso-wrap-distance-right:9pt;mso-wrap-distance-bottom:0;mso-position-horizontal:absolute;mso-position-horizontal-relative:text;mso-position-vertical:absolute;mso-position-vertical-relative:text;mso-width-percent:0;mso-height-percent:0;mso-width-relative:margin;mso-height-relative:margin" o:gfxdata="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" strokecolor="#4472c4 [3204]" strokeweight="1.5pt">
-                <v:stroke endarrow="block" joinstyle="miter"/>
-              </v:shape>
-            </w:pict>
-          </mc:Fallback>
-        </mc:AlternateContent>
-      </w:r>
-      <w:r>
-        <w:rPr>
-          <w:noProof/>
-          <w:lang w:val="en-US"/>
-        </w:rPr>
-        <mc:AlternateContent>
-          <mc:Choice Requires="wps">
-            <w:drawing>
-              <wp:anchor distT="0" distB="0" distL="114300" distR="114300" simplePos="0" relativeHeight="251660288" behindDoc="0" locked="0" layoutInCell="1" allowOverlap="1" wp14:anchorId="70C6AFBC" wp14:editId="124C654C">
-                <wp:simplePos x="0" y="0"/>
-                <wp:positionH relativeFrom="column">
-                  <wp:posOffset>3231515</wp:posOffset>
-                </wp:positionH>
-                <wp:positionV relativeFrom="paragraph">
-                  <wp:posOffset>1645815</wp:posOffset>
-                </wp:positionV>
-                <wp:extent cx="1466215" cy="147955"/>
-                <wp:effectExtent l="0" t="0" r="19685" b="23495"/>
-                <wp:wrapNone/>
-                <wp:docPr id="9" name="Connector: Elbow 9"/>
-                <wp:cNvGraphicFramePr/>
-                <a:graphic xmlns:a="http://schemas.openxmlformats.org/drawingml/2006/main">
-                  <a:graphicData uri="http://schemas.microsoft.com/office/word/2010/wordprocessingShape">
-                    <wps:wsp>
-                      <wps:cNvCnPr/>
-                      <wps:spPr>
-                        <a:xfrm flipV="1">
-                          <a:off x="0" y="0"/>
-                          <a:ext cx="1466215" cy="147955"/>
-                        </a:xfrm>
-                        <a:prstGeom prst="bentConnector3">
-                          <a:avLst>
-                            <a:gd name="adj1" fmla="val 613"/>
-                          </a:avLst>
-                        </a:prstGeom>
-                        <a:ln w="19050"/>
-                      </wps:spPr>
-                      <wps:style>
-                        <a:lnRef idx="1">
-                          <a:schemeClr val="accent1"/>
-                        </a:lnRef>
-                        <a:fillRef idx="0">
-                          <a:schemeClr val="accent1"/>
-                        </a:fillRef>
-                        <a:effectRef idx="0">
-                          <a:schemeClr val="accent1"/>
-                        </a:effectRef>
-                        <a:fontRef idx="minor">
-                          <a:schemeClr val="tx1"/>
-                        </a:fontRef>
-                      </wps:style>
-                      <wps:bodyPr/>
-                    </wps:wsp>
-                  </a:graphicData>
-                </a:graphic>
-              </wp:anchor>
-            </w:drawing>
-          </mc:Choice>
-          <mc:Fallback>
-            <w:pict>
-              <v:shapetype w14:anchorId="0DD3C1BA" id="_x0000_t34" coordsize="21600,21600" o:spt="34" o:oned="t" adj="10800" path="m,l@0,0@0,21600,21600,21600e" filled="f">
-                <v:stroke joinstyle="miter"/>
-                <v:formulas>
-                  <v:f eqn="val #0"/>
-                </v:formulas>
-                <v:path arrowok="t" fillok="f" o:connecttype="none"/>
-                <v:handles>
-                  <v:h position="#0,center"/>
-                </v:handles>
-                <o:lock v:ext="edit" shapetype="t"/>
-              </v:shapetype>
-              <v:shape id="Connector: Elbow 9" o:spid="_x0000_s1026" type="#_x0000_t34" style="position:absolute;margin-left:254.45pt;margin-top:129.6pt;width:115.45pt;height:11.65pt;flip:y;z-index:251660288;visibility:visible;mso-wrap-style:square;mso-wrap-distance-left:9pt;mso-wrap-distance-top:0;mso-wrap-distance-right:9pt;mso-wrap-distance-bottom:0;mso-position-horizontal:absolute;mso-position-horizontal-relative:text;mso-position-vertical:absolute;mso-position-vertical-relative:text" o:gfxdata="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" adj="132" strokecolor="#4472c4 [3204]" strokeweight="1.5pt"/>
-            </w:pict>
-          </mc:Fallback>
-        </mc:AlternateContent>
-      </w:r>
-      <w:r>
-        <w:rPr>
-          <w:noProof/>
-          <w:lang w:val="en-US"/>
-        </w:rPr>
-        <mc:AlternateContent>
-          <mc:Choice Requires="wps">
-            <w:drawing>
-              <wp:anchor distT="0" distB="0" distL="114300" distR="114300" simplePos="0" relativeHeight="251662336" behindDoc="0" locked="0" layoutInCell="1" allowOverlap="1" wp14:anchorId="733F07AA" wp14:editId="4E37CFA8">
-                <wp:simplePos x="0" y="0"/>
-                <wp:positionH relativeFrom="column">
-                  <wp:posOffset>4697730</wp:posOffset>
-                </wp:positionH>
-                <wp:positionV relativeFrom="paragraph">
-                  <wp:posOffset>1647085</wp:posOffset>
-                </wp:positionV>
-                <wp:extent cx="944245" cy="137160"/>
-                <wp:effectExtent l="0" t="0" r="27305" b="34290"/>
-                <wp:wrapNone/>
-                <wp:docPr id="10" name="Connector: Elbow 10"/>
-                <wp:cNvGraphicFramePr/>
-                <a:graphic xmlns:a="http://schemas.openxmlformats.org/drawingml/2006/main">
-                  <a:graphicData uri="http://schemas.microsoft.com/office/word/2010/wordprocessingShape">
-                    <wps:wsp>
-                      <wps:cNvCnPr/>
-                      <wps:spPr>
-                        <a:xfrm flipH="1" flipV="1">
-                          <a:off x="0" y="0"/>
-                          <a:ext cx="944245" cy="137160"/>
-                        </a:xfrm>
-                        <a:prstGeom prst="bentConnector3">
-                          <a:avLst>
-                            <a:gd name="adj1" fmla="val 613"/>
-                          </a:avLst>
-                        </a:prstGeom>
-                        <a:ln w="19050"/>
-                      </wps:spPr>
-                      <wps:style>
-                        <a:lnRef idx="1">
-                          <a:schemeClr val="accent1"/>
-                        </a:lnRef>
-                        <a:fillRef idx="0">
-                          <a:schemeClr val="accent1"/>
-                        </a:fillRef>
-                        <a:effectRef idx="0">
-                          <a:schemeClr val="accent1"/>
-                        </a:effectRef>
-                        <a:fontRef idx="minor">
-                          <a:schemeClr val="tx1"/>
-                        </a:fontRef>
-                      </wps:style>
-                      <wps:bodyPr/>
-                    </wps:wsp>
-                  </a:graphicData>
-                </a:graphic>
-                <wp14:sizeRelH relativeFrom="margin">
-                  <wp14:pctWidth>0</wp14:pctWidth>
-                </wp14:sizeRelH>
-                <wp14:sizeRelV relativeFrom="margin">
-                  <wp14:pctHeight>0</wp14:pctHeight>
-                </wp14:sizeRelV>
-              </wp:anchor>
-            </w:drawing>
-          </mc:Choice>
-          <mc:Fallback>
-            <w:pict>
-              <v:shape w14:anchorId="5560D84B" id="Connector: Elbow 10" o:spid="_x0000_s1026" type="#_x0000_t34" style="position:absolute;margin-left:369.9pt;margin-top:129.7pt;width:74.35pt;height:10.8pt;flip:x y;z-index:251662336;visibility:visible;mso-wrap-style:square;mso-width-percent:0;mso-height-percent:0;mso-wrap-distance-left:9pt;mso-wrap-distance-top:0;mso-wrap-distance-right:9pt;mso-wrap-distance-bottom:0;mso-position-horizontal:absolute;mso-position-horizontal-relative:text;mso-position-vertical:absolute;mso-position-vertical-relative:text;mso-width-percent:0;mso-height-percent:0;mso-width-relative:margin;mso-height-relative:margin" o:gfxdata="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" adj="132" strokecolor="#4472c4 [3204]" strokeweight="1.5pt"/>
-            </w:pict>
-          </mc:Fallback>
-        </mc:AlternateContent>
-      </w:r>
-      <w:r>
-        <w:rPr>
-          <w:noProof/>
-          <w:lang w:val="en-US"/>
-        </w:rPr>
         <w:drawing>
-          <wp:inline distT="0" distB="0" distL="0" distR="0" wp14:anchorId="30E47593" wp14:editId="108F5D51">
-            <wp:extent cx="9732750" cy="4695825"/>
-            <wp:effectExtent l="0" t="0" r="1905" b="0"/>
+          <wp:inline distT="0" distB="0" distL="0" distR="0" wp14:anchorId="30E47593" wp14:editId="0EBD71F3">
+            <wp:extent cx="9861740" cy="5351228"/>
+            <wp:effectExtent l="0" t="0" r="6350" b="1905"/>
             <wp:docPr id="4" name="Picture 4"/>
             <wp:cNvGraphicFramePr>
               <a:graphicFrameLocks xmlns:a="http://schemas.openxmlformats.org/drawingml/2006/main" noChangeAspect="1"/>
@@ -2955,7 +3052,7 @@
                   <pic:spPr bwMode="auto">
                     <a:xfrm>
                       <a:off x="0" y="0"/>
-                      <a:ext cx="9778137" cy="4717723"/>
+                      <a:ext cx="9937233" cy="5392193"/>
                     </a:xfrm>
                     <a:prstGeom prst="rect">
                       <a:avLst/>

</xml_diff>

<commit_message>
HW3: Finish implementing the UI and add UI class diagram
</commit_message>
<xml_diff>
--- a/HW/C21 Ex03 HaimAdrian 305265514 YakirSaadia 204357669/C21 Ex03 Haim 305265514 Yakir 204357669.docx
+++ b/HW/C21 Ex03 HaimAdrian 305265514 YakirSaadia 204357669/C21 Ex03 Haim 305265514 Yakir 204357669.docx
@@ -206,12 +206,21 @@
               </w:rPr>
               <w:t>_</w:t>
             </w:r>
+            <w:proofErr w:type="spellStart"/>
             <w:r>
               <w:rPr>
                 <w:u w:val="single"/>
                 <w:lang w:val="en-US"/>
               </w:rPr>
-              <w:t>Yakir Saadia</w:t>
+              <w:t>Yakir</w:t>
+            </w:r>
+            <w:proofErr w:type="spellEnd"/>
+            <w:r>
+              <w:rPr>
+                <w:u w:val="single"/>
+                <w:lang w:val="en-US"/>
+              </w:rPr>
+              <w:t xml:space="preserve"> Saadia</w:t>
             </w:r>
             <w:r>
               <w:rPr>
@@ -269,6 +278,7 @@
           <w:lang w:val="en-US"/>
         </w:rPr>
       </w:pPr>
+      <w:proofErr w:type="spellStart"/>
       <w:r>
         <w:rPr>
           <w:b/>
@@ -277,6 +287,7 @@
         </w:rPr>
         <w:t>GarageLogic</w:t>
       </w:r>
+      <w:proofErr w:type="spellEnd"/>
     </w:p>
     <w:p>
       <w:pPr>
@@ -307,6 +318,7 @@
           <w:lang w:val="en-US"/>
         </w:rPr>
       </w:pPr>
+      <w:proofErr w:type="spellStart"/>
       <w:r>
         <w:rPr>
           <w:b/>
@@ -315,6 +327,7 @@
         </w:rPr>
         <w:t>IVehicle</w:t>
       </w:r>
+      <w:proofErr w:type="spellEnd"/>
     </w:p>
     <w:p>
       <w:pPr>
@@ -341,7 +354,153 @@
         <w:rPr>
           <w:lang w:val="en-US"/>
         </w:rPr>
-        <w:t>Today, this is the only interface of vehicle type that we expose outside the Logic layer. Though, to make it more convenient for users of the Logic layer, it would be recommended to expose other interfaces as well, by making VehicleCreator public instead of internal</w:t>
+        <w:t xml:space="preserve">Today, this is the only interface of vehicle type that we expose outside the Logic layer. Though, to make it more convenient for users of the Logic layer, </w:t>
+      </w:r>
+      <w:r>
+        <w:rPr>
+          <w:lang w:val="en-US"/>
+        </w:rPr>
+        <w:t xml:space="preserve">they can use the generic create method of </w:t>
+      </w:r>
+      <w:proofErr w:type="spellStart"/>
+      <w:r>
+        <w:rPr>
+          <w:lang w:val="en-US"/>
+        </w:rPr>
+        <w:t>GarageController</w:t>
+      </w:r>
+      <w:proofErr w:type="spellEnd"/>
+      <w:r>
+        <w:rPr>
+          <w:lang w:val="en-US"/>
+        </w:rPr>
+        <w:t xml:space="preserve">, and receive specific interface and not only </w:t>
+      </w:r>
+      <w:proofErr w:type="spellStart"/>
+      <w:r>
+        <w:rPr>
+          <w:lang w:val="en-US"/>
+        </w:rPr>
+        <w:t>IVehicle</w:t>
+      </w:r>
+      <w:proofErr w:type="spellEnd"/>
+      <w:r>
+        <w:rPr>
+          <w:lang w:val="en-US"/>
+        </w:rPr>
+        <w:t xml:space="preserve">. This is what we did in the </w:t>
+      </w:r>
+      <w:proofErr w:type="spellStart"/>
+      <w:r>
+        <w:rPr>
+          <w:lang w:val="en-US"/>
+        </w:rPr>
+        <w:t>UnitTests</w:t>
+      </w:r>
+      <w:proofErr w:type="spellEnd"/>
+      <w:r>
+        <w:rPr>
+          <w:lang w:val="en-US"/>
+        </w:rPr>
+        <w:t xml:space="preserve"> in order to ease our tests with setting specific vehicle properties, such as car color.</w:t>
+      </w:r>
+    </w:p>
+    <w:p>
+      <w:pPr>
+        <w:spacing w:after="0"/>
+        <w:rPr>
+          <w:lang w:val="en-US"/>
+        </w:rPr>
+      </w:pPr>
+      <w:r>
+        <w:rPr>
+          <w:lang w:val="en-US"/>
+        </w:rPr>
+        <w:t xml:space="preserve">Please note that the </w:t>
+      </w:r>
+      <w:proofErr w:type="spellStart"/>
+      <w:r>
+        <w:rPr>
+          <w:lang w:val="en-US"/>
+        </w:rPr>
+        <w:t>UnitTests</w:t>
+      </w:r>
+      <w:proofErr w:type="spellEnd"/>
+      <w:r>
+        <w:rPr>
+          <w:lang w:val="en-US"/>
+        </w:rPr>
+        <w:t xml:space="preserve"> project is the only project that uses the interfaces. In the </w:t>
+      </w:r>
+      <w:proofErr w:type="spellStart"/>
+      <w:r>
+        <w:rPr>
+          <w:lang w:val="en-US"/>
+        </w:rPr>
+        <w:t>ConsoleUI</w:t>
+      </w:r>
+      <w:proofErr w:type="spellEnd"/>
+      <w:r>
+        <w:rPr>
+          <w:lang w:val="en-US"/>
+        </w:rPr>
+        <w:t xml:space="preserve"> we are creating a vehicle, referring it as </w:t>
+      </w:r>
+      <w:proofErr w:type="spellStart"/>
+      <w:r>
+        <w:rPr>
+          <w:lang w:val="en-US"/>
+        </w:rPr>
+        <w:t>IVehicle</w:t>
+      </w:r>
+      <w:proofErr w:type="spellEnd"/>
+      <w:r>
+        <w:rPr>
+          <w:lang w:val="en-US"/>
+        </w:rPr>
+        <w:t xml:space="preserve">, and then </w:t>
+      </w:r>
+      <w:r>
+        <w:rPr>
+          <w:b/>
+          <w:bCs/>
+          <w:lang w:val="en-US"/>
+        </w:rPr>
+        <w:t>we fill in specific properties in reflection</w:t>
+      </w:r>
+      <w:r>
+        <w:rPr>
+          <w:lang w:val="en-US"/>
+        </w:rPr>
+        <w:t xml:space="preserve"> – </w:t>
+      </w:r>
+      <w:r>
+        <w:rPr>
+          <w:b/>
+          <w:bCs/>
+          <w:lang w:val="en-US"/>
+        </w:rPr>
+        <w:t>to make sure we change nothing in case adding a new vehicle type</w:t>
+      </w:r>
+      <w:r>
+        <w:rPr>
+          <w:lang w:val="en-US"/>
+        </w:rPr>
+        <w:t xml:space="preserve">. The only place to modify is </w:t>
+      </w:r>
+      <w:proofErr w:type="spellStart"/>
+      <w:r>
+        <w:rPr>
+          <w:lang w:val="en-US"/>
+        </w:rPr>
+        <w:t>VehicleType</w:t>
+      </w:r>
+      <w:proofErr w:type="spellEnd"/>
+      <w:r>
+        <w:rPr>
+          <w:lang w:val="en-US"/>
+        </w:rPr>
+        <w:t>, where we list the types in order to use them for creating new instances in reflection.</w:t>
       </w:r>
     </w:p>
     <w:p>
@@ -353,6 +512,7 @@
           <w:lang w:val="en-US"/>
         </w:rPr>
       </w:pPr>
+      <w:proofErr w:type="spellStart"/>
       <w:r>
         <w:rPr>
           <w:b/>
@@ -361,19 +521,48 @@
         </w:rPr>
         <w:t>IVehicleVisitor</w:t>
       </w:r>
-    </w:p>
-    <w:p>
-      <w:pPr>
-        <w:spacing w:after="0"/>
-        <w:rPr>
-          <w:lang w:val="en-US"/>
-        </w:rPr>
-      </w:pPr>
-      <w:r>
-        <w:rPr>
-          <w:lang w:val="en-US"/>
-        </w:rPr>
-        <w:t>Interface that supports visiting inheritors of IVehicle, according to the Visitor Design Pattern, which helps us creating a text report (all details) about vehicles, for console today and for UI in the future, leaving the ToString of vehicles shorter for debug / logging purposes.</w:t>
+      <w:proofErr w:type="spellEnd"/>
+    </w:p>
+    <w:p>
+      <w:pPr>
+        <w:spacing w:after="0"/>
+        <w:rPr>
+          <w:lang w:val="en-US"/>
+        </w:rPr>
+      </w:pPr>
+      <w:r>
+        <w:rPr>
+          <w:lang w:val="en-US"/>
+        </w:rPr>
+        <w:t xml:space="preserve">Interface that supports visiting inheritors of </w:t>
+      </w:r>
+      <w:proofErr w:type="spellStart"/>
+      <w:r>
+        <w:rPr>
+          <w:lang w:val="en-US"/>
+        </w:rPr>
+        <w:t>IVehicle</w:t>
+      </w:r>
+      <w:proofErr w:type="spellEnd"/>
+      <w:r>
+        <w:rPr>
+          <w:lang w:val="en-US"/>
+        </w:rPr>
+        <w:t xml:space="preserve">, according to the Visitor Design Pattern, which helps us creating a text report (all details) about vehicles, for console today and for UI in the future, leaving the </w:t>
+      </w:r>
+      <w:proofErr w:type="spellStart"/>
+      <w:r>
+        <w:rPr>
+          <w:lang w:val="en-US"/>
+        </w:rPr>
+        <w:t>ToString</w:t>
+      </w:r>
+      <w:proofErr w:type="spellEnd"/>
+      <w:r>
+        <w:rPr>
+          <w:lang w:val="en-US"/>
+        </w:rPr>
+        <w:t xml:space="preserve"> of vehicles shorter for debug / logging purposes.</w:t>
       </w:r>
     </w:p>
     <w:p>
@@ -399,6 +588,7 @@
           <w:lang w:val="en-US"/>
         </w:rPr>
       </w:pPr>
+      <w:proofErr w:type="spellStart"/>
       <w:r>
         <w:rPr>
           <w:b/>
@@ -407,6 +597,7 @@
         </w:rPr>
         <w:t>IElectricVehicle</w:t>
       </w:r>
+      <w:proofErr w:type="spellEnd"/>
     </w:p>
     <w:p>
       <w:pPr>
@@ -431,6 +622,7 @@
           <w:lang w:val="en-US"/>
         </w:rPr>
       </w:pPr>
+      <w:proofErr w:type="spellStart"/>
       <w:r>
         <w:rPr>
           <w:b/>
@@ -455,6 +647,7 @@
         </w:rPr>
         <w:t>Vehicle</w:t>
       </w:r>
+      <w:proofErr w:type="spellEnd"/>
     </w:p>
     <w:p>
       <w:pPr>
@@ -479,6 +672,7 @@
           <w:lang w:val="en-US"/>
         </w:rPr>
       </w:pPr>
+      <w:proofErr w:type="spellStart"/>
       <w:r>
         <w:rPr>
           <w:b/>
@@ -495,6 +689,7 @@
         </w:rPr>
         <w:t>Motorcycle</w:t>
       </w:r>
+      <w:proofErr w:type="spellEnd"/>
     </w:p>
     <w:p>
       <w:pPr>
@@ -519,6 +714,7 @@
           <w:lang w:val="en-US"/>
         </w:rPr>
       </w:pPr>
+      <w:proofErr w:type="spellStart"/>
       <w:r>
         <w:rPr>
           <w:b/>
@@ -535,6 +731,7 @@
         </w:rPr>
         <w:t>Car</w:t>
       </w:r>
+      <w:proofErr w:type="spellEnd"/>
     </w:p>
     <w:p>
       <w:pPr>
@@ -559,6 +756,7 @@
           <w:lang w:val="en-US"/>
         </w:rPr>
       </w:pPr>
+      <w:proofErr w:type="spellStart"/>
       <w:r>
         <w:rPr>
           <w:b/>
@@ -575,6 +773,7 @@
         </w:rPr>
         <w:t>Truck</w:t>
       </w:r>
+      <w:proofErr w:type="spellEnd"/>
     </w:p>
     <w:p>
       <w:pPr>
@@ -599,46 +798,7 @@
           <w:lang w:val="en-US"/>
         </w:rPr>
       </w:pPr>
-      <w:r>
-        <w:rPr>
-          <w:b/>
-          <w:bCs/>
-          <w:lang w:val="en-US"/>
-        </w:rPr>
-        <w:t>I</w:t>
-      </w:r>
-      <w:r>
-        <w:rPr>
-          <w:b/>
-          <w:bCs/>
-          <w:lang w:val="en-US"/>
-        </w:rPr>
-        <w:t>ElectricMotorcycle</w:t>
-      </w:r>
-    </w:p>
-    <w:p>
-      <w:pPr>
-        <w:spacing w:after="0"/>
-        <w:rPr>
-          <w:lang w:val="en-US"/>
-        </w:rPr>
-      </w:pPr>
-      <w:r>
-        <w:rPr>
-          <w:lang w:val="en-US"/>
-        </w:rPr>
-        <w:t>An electric motorcycle (extends IElectricVehicle and IMotorcycle)</w:t>
-      </w:r>
-    </w:p>
-    <w:p>
-      <w:pPr>
-        <w:spacing w:before="240" w:after="0"/>
-        <w:rPr>
-          <w:b/>
-          <w:bCs/>
-          <w:lang w:val="en-US"/>
-        </w:rPr>
-      </w:pPr>
+      <w:proofErr w:type="spellStart"/>
       <w:r>
         <w:rPr>
           <w:b/>
@@ -654,21 +814,120 @@
           <w:bCs/>
           <w:lang w:val="en-US"/>
         </w:rPr>
+        <w:t>ElectricMotorcycle</w:t>
+      </w:r>
+      <w:proofErr w:type="spellEnd"/>
+    </w:p>
+    <w:p>
+      <w:pPr>
+        <w:spacing w:after="0"/>
+        <w:rPr>
+          <w:lang w:val="en-US"/>
+        </w:rPr>
+      </w:pPr>
+      <w:r>
+        <w:rPr>
+          <w:lang w:val="en-US"/>
+        </w:rPr>
+        <w:t xml:space="preserve">An electric motorcycle (extends </w:t>
+      </w:r>
+      <w:proofErr w:type="spellStart"/>
+      <w:r>
+        <w:rPr>
+          <w:lang w:val="en-US"/>
+        </w:rPr>
+        <w:t>IElectricVehicle</w:t>
+      </w:r>
+      <w:proofErr w:type="spellEnd"/>
+      <w:r>
+        <w:rPr>
+          <w:lang w:val="en-US"/>
+        </w:rPr>
+        <w:t xml:space="preserve"> and </w:t>
+      </w:r>
+      <w:proofErr w:type="spellStart"/>
+      <w:r>
+        <w:rPr>
+          <w:lang w:val="en-US"/>
+        </w:rPr>
+        <w:t>IMotorcycle</w:t>
+      </w:r>
+      <w:proofErr w:type="spellEnd"/>
+      <w:r>
+        <w:rPr>
+          <w:lang w:val="en-US"/>
+        </w:rPr>
+        <w:t>)</w:t>
+      </w:r>
+    </w:p>
+    <w:p>
+      <w:pPr>
+        <w:spacing w:before="240" w:after="0"/>
+        <w:rPr>
+          <w:b/>
+          <w:bCs/>
+          <w:lang w:val="en-US"/>
+        </w:rPr>
+      </w:pPr>
+      <w:proofErr w:type="spellStart"/>
+      <w:r>
+        <w:rPr>
+          <w:b/>
+          <w:bCs/>
+          <w:lang w:val="en-US"/>
+        </w:rPr>
+        <w:t>I</w:t>
+      </w:r>
+      <w:r>
+        <w:rPr>
+          <w:b/>
+          <w:bCs/>
+          <w:lang w:val="en-US"/>
+        </w:rPr>
         <w:t>FuelMotorcycle</w:t>
       </w:r>
-    </w:p>
-    <w:p>
-      <w:pPr>
-        <w:spacing w:after="0"/>
-        <w:rPr>
-          <w:lang w:val="en-US"/>
-        </w:rPr>
-      </w:pPr>
-      <w:r>
-        <w:rPr>
-          <w:lang w:val="en-US"/>
-        </w:rPr>
-        <w:t>A fuel motorcycle (extends IFuelVehicle and IMotorcycle)</w:t>
+      <w:proofErr w:type="spellEnd"/>
+    </w:p>
+    <w:p>
+      <w:pPr>
+        <w:spacing w:after="0"/>
+        <w:rPr>
+          <w:lang w:val="en-US"/>
+        </w:rPr>
+      </w:pPr>
+      <w:r>
+        <w:rPr>
+          <w:lang w:val="en-US"/>
+        </w:rPr>
+        <w:t xml:space="preserve">A fuel motorcycle (extends </w:t>
+      </w:r>
+      <w:proofErr w:type="spellStart"/>
+      <w:r>
+        <w:rPr>
+          <w:lang w:val="en-US"/>
+        </w:rPr>
+        <w:t>IFuelVehicle</w:t>
+      </w:r>
+      <w:proofErr w:type="spellEnd"/>
+      <w:r>
+        <w:rPr>
+          <w:lang w:val="en-US"/>
+        </w:rPr>
+        <w:t xml:space="preserve"> and </w:t>
+      </w:r>
+      <w:proofErr w:type="spellStart"/>
+      <w:r>
+        <w:rPr>
+          <w:lang w:val="en-US"/>
+        </w:rPr>
+        <w:t>IMotorcycle</w:t>
+      </w:r>
+      <w:proofErr w:type="spellEnd"/>
+      <w:r>
+        <w:rPr>
+          <w:lang w:val="en-US"/>
+        </w:rPr>
+        <w:t>)</w:t>
       </w:r>
     </w:p>
     <w:p>
@@ -680,6 +939,7 @@
           <w:lang w:val="en-US"/>
         </w:rPr>
       </w:pPr>
+      <w:proofErr w:type="spellStart"/>
       <w:r>
         <w:rPr>
           <w:b/>
@@ -696,19 +956,48 @@
         </w:rPr>
         <w:t>ElectricCar</w:t>
       </w:r>
-    </w:p>
-    <w:p>
-      <w:pPr>
-        <w:spacing w:after="0"/>
-        <w:rPr>
-          <w:lang w:val="en-US"/>
-        </w:rPr>
-      </w:pPr>
-      <w:r>
-        <w:rPr>
-          <w:lang w:val="en-US"/>
-        </w:rPr>
-        <w:t>An electric car (extends IElectricVehicle and ICar)</w:t>
+      <w:proofErr w:type="spellEnd"/>
+    </w:p>
+    <w:p>
+      <w:pPr>
+        <w:spacing w:after="0"/>
+        <w:rPr>
+          <w:lang w:val="en-US"/>
+        </w:rPr>
+      </w:pPr>
+      <w:r>
+        <w:rPr>
+          <w:lang w:val="en-US"/>
+        </w:rPr>
+        <w:t xml:space="preserve">An electric car (extends </w:t>
+      </w:r>
+      <w:proofErr w:type="spellStart"/>
+      <w:r>
+        <w:rPr>
+          <w:lang w:val="en-US"/>
+        </w:rPr>
+        <w:t>IElectricVehicle</w:t>
+      </w:r>
+      <w:proofErr w:type="spellEnd"/>
+      <w:r>
+        <w:rPr>
+          <w:lang w:val="en-US"/>
+        </w:rPr>
+        <w:t xml:space="preserve"> and </w:t>
+      </w:r>
+      <w:proofErr w:type="spellStart"/>
+      <w:r>
+        <w:rPr>
+          <w:lang w:val="en-US"/>
+        </w:rPr>
+        <w:t>ICar</w:t>
+      </w:r>
+      <w:proofErr w:type="spellEnd"/>
+      <w:r>
+        <w:rPr>
+          <w:lang w:val="en-US"/>
+        </w:rPr>
+        <w:t>)</w:t>
       </w:r>
     </w:p>
     <w:p>
@@ -720,6 +1009,7 @@
           <w:lang w:val="en-US"/>
         </w:rPr>
       </w:pPr>
+      <w:proofErr w:type="spellStart"/>
       <w:r>
         <w:rPr>
           <w:b/>
@@ -736,19 +1026,48 @@
         </w:rPr>
         <w:t>FuelCar</w:t>
       </w:r>
-    </w:p>
-    <w:p>
-      <w:pPr>
-        <w:spacing w:after="0"/>
-        <w:rPr>
-          <w:lang w:val="en-US"/>
-        </w:rPr>
-      </w:pPr>
-      <w:r>
-        <w:rPr>
-          <w:lang w:val="en-US"/>
-        </w:rPr>
-        <w:t>A fuel car (extends IFuelVehicle and ICar)</w:t>
+      <w:proofErr w:type="spellEnd"/>
+    </w:p>
+    <w:p>
+      <w:pPr>
+        <w:spacing w:after="0"/>
+        <w:rPr>
+          <w:lang w:val="en-US"/>
+        </w:rPr>
+      </w:pPr>
+      <w:r>
+        <w:rPr>
+          <w:lang w:val="en-US"/>
+        </w:rPr>
+        <w:t xml:space="preserve">A fuel car (extends </w:t>
+      </w:r>
+      <w:proofErr w:type="spellStart"/>
+      <w:r>
+        <w:rPr>
+          <w:lang w:val="en-US"/>
+        </w:rPr>
+        <w:t>IFuelVehicle</w:t>
+      </w:r>
+      <w:proofErr w:type="spellEnd"/>
+      <w:r>
+        <w:rPr>
+          <w:lang w:val="en-US"/>
+        </w:rPr>
+        <w:t xml:space="preserve"> and </w:t>
+      </w:r>
+      <w:proofErr w:type="spellStart"/>
+      <w:r>
+        <w:rPr>
+          <w:lang w:val="en-US"/>
+        </w:rPr>
+        <w:t>ICar</w:t>
+      </w:r>
+      <w:proofErr w:type="spellEnd"/>
+      <w:r>
+        <w:rPr>
+          <w:lang w:val="en-US"/>
+        </w:rPr>
+        <w:t>)</w:t>
       </w:r>
     </w:p>
     <w:p>
@@ -760,6 +1079,7 @@
           <w:lang w:val="en-US"/>
         </w:rPr>
       </w:pPr>
+      <w:proofErr w:type="spellStart"/>
       <w:r>
         <w:rPr>
           <w:b/>
@@ -776,19 +1096,48 @@
         </w:rPr>
         <w:t>ElectricTruck</w:t>
       </w:r>
-    </w:p>
-    <w:p>
-      <w:pPr>
-        <w:spacing w:after="0"/>
-        <w:rPr>
-          <w:lang w:val="en-US"/>
-        </w:rPr>
-      </w:pPr>
-      <w:r>
-        <w:rPr>
-          <w:lang w:val="en-US"/>
-        </w:rPr>
-        <w:t>An electric truck (extends IElectricVehicle and ITruck)</w:t>
+      <w:proofErr w:type="spellEnd"/>
+    </w:p>
+    <w:p>
+      <w:pPr>
+        <w:spacing w:after="0"/>
+        <w:rPr>
+          <w:lang w:val="en-US"/>
+        </w:rPr>
+      </w:pPr>
+      <w:r>
+        <w:rPr>
+          <w:lang w:val="en-US"/>
+        </w:rPr>
+        <w:t xml:space="preserve">An electric truck (extends </w:t>
+      </w:r>
+      <w:proofErr w:type="spellStart"/>
+      <w:r>
+        <w:rPr>
+          <w:lang w:val="en-US"/>
+        </w:rPr>
+        <w:t>IElectricVehicle</w:t>
+      </w:r>
+      <w:proofErr w:type="spellEnd"/>
+      <w:r>
+        <w:rPr>
+          <w:lang w:val="en-US"/>
+        </w:rPr>
+        <w:t xml:space="preserve"> and </w:t>
+      </w:r>
+      <w:proofErr w:type="spellStart"/>
+      <w:r>
+        <w:rPr>
+          <w:lang w:val="en-US"/>
+        </w:rPr>
+        <w:t>ITruck</w:t>
+      </w:r>
+      <w:proofErr w:type="spellEnd"/>
+      <w:r>
+        <w:rPr>
+          <w:lang w:val="en-US"/>
+        </w:rPr>
+        <w:t>)</w:t>
       </w:r>
     </w:p>
     <w:p>
@@ -800,6 +1149,7 @@
           <w:lang w:val="en-US"/>
         </w:rPr>
       </w:pPr>
+      <w:proofErr w:type="spellStart"/>
       <w:r>
         <w:rPr>
           <w:b/>
@@ -816,19 +1166,48 @@
         </w:rPr>
         <w:t>FuelTruck</w:t>
       </w:r>
-    </w:p>
-    <w:p>
-      <w:pPr>
-        <w:spacing w:after="0"/>
-        <w:rPr>
-          <w:lang w:val="en-US"/>
-        </w:rPr>
-      </w:pPr>
-      <w:r>
-        <w:rPr>
-          <w:lang w:val="en-US"/>
-        </w:rPr>
-        <w:t>A fuel truck (extends IFuelVehicle and ITruck)</w:t>
+      <w:proofErr w:type="spellEnd"/>
+    </w:p>
+    <w:p>
+      <w:pPr>
+        <w:spacing w:after="0"/>
+        <w:rPr>
+          <w:lang w:val="en-US"/>
+        </w:rPr>
+      </w:pPr>
+      <w:r>
+        <w:rPr>
+          <w:lang w:val="en-US"/>
+        </w:rPr>
+        <w:t xml:space="preserve">A fuel truck (extends </w:t>
+      </w:r>
+      <w:proofErr w:type="spellStart"/>
+      <w:r>
+        <w:rPr>
+          <w:lang w:val="en-US"/>
+        </w:rPr>
+        <w:t>IFuelVehicle</w:t>
+      </w:r>
+      <w:proofErr w:type="spellEnd"/>
+      <w:r>
+        <w:rPr>
+          <w:lang w:val="en-US"/>
+        </w:rPr>
+        <w:t xml:space="preserve"> and </w:t>
+      </w:r>
+      <w:proofErr w:type="spellStart"/>
+      <w:r>
+        <w:rPr>
+          <w:lang w:val="en-US"/>
+        </w:rPr>
+        <w:t>ITruck</w:t>
+      </w:r>
+      <w:proofErr w:type="spellEnd"/>
+      <w:r>
+        <w:rPr>
+          <w:lang w:val="en-US"/>
+        </w:rPr>
+        <w:t>)</w:t>
       </w:r>
     </w:p>
     <w:p>
@@ -840,6 +1219,7 @@
           <w:lang w:val="en-US"/>
         </w:rPr>
       </w:pPr>
+      <w:proofErr w:type="spellStart"/>
       <w:r>
         <w:rPr>
           <w:b/>
@@ -848,6 +1228,7 @@
         </w:rPr>
         <w:t>IGarage</w:t>
       </w:r>
+      <w:proofErr w:type="spellEnd"/>
     </w:p>
     <w:p>
       <w:pPr>
@@ -872,6 +1253,7 @@
           <w:lang w:val="en-US"/>
         </w:rPr>
       </w:pPr>
+      <w:proofErr w:type="spellStart"/>
       <w:r>
         <w:rPr>
           <w:b/>
@@ -880,25 +1262,54 @@
         </w:rPr>
         <w:t>IGarageVehicle</w:t>
       </w:r>
-    </w:p>
-    <w:p>
-      <w:pPr>
-        <w:spacing w:after="0"/>
-        <w:rPr>
-          <w:lang w:val="en-US"/>
-        </w:rPr>
-      </w:pPr>
-      <w:r>
-        <w:rPr>
-          <w:lang w:val="en-US"/>
-        </w:rPr>
-        <w:t>An interface used to decorate an IVehicle and add owner</w:t>
-      </w:r>
-      <w:r>
-        <w:rPr>
-          <w:lang w:val="en-US"/>
-        </w:rPr>
-        <w:t xml:space="preserve"> details (ICustomer:</w:t>
+      <w:proofErr w:type="spellEnd"/>
+    </w:p>
+    <w:p>
+      <w:pPr>
+        <w:spacing w:after="0"/>
+        <w:rPr>
+          <w:lang w:val="en-US"/>
+        </w:rPr>
+      </w:pPr>
+      <w:r>
+        <w:rPr>
+          <w:lang w:val="en-US"/>
+        </w:rPr>
+        <w:t xml:space="preserve">An interface used to decorate an </w:t>
+      </w:r>
+      <w:proofErr w:type="spellStart"/>
+      <w:r>
+        <w:rPr>
+          <w:lang w:val="en-US"/>
+        </w:rPr>
+        <w:t>IVehicle</w:t>
+      </w:r>
+      <w:proofErr w:type="spellEnd"/>
+      <w:r>
+        <w:rPr>
+          <w:lang w:val="en-US"/>
+        </w:rPr>
+        <w:t xml:space="preserve"> and add owner</w:t>
+      </w:r>
+      <w:r>
+        <w:rPr>
+          <w:lang w:val="en-US"/>
+        </w:rPr>
+        <w:t xml:space="preserve"> details (</w:t>
+      </w:r>
+      <w:proofErr w:type="spellStart"/>
+      <w:r>
+        <w:rPr>
+          <w:lang w:val="en-US"/>
+        </w:rPr>
+        <w:t>ICustomer</w:t>
+      </w:r>
+      <w:proofErr w:type="spellEnd"/>
+      <w:r>
+        <w:rPr>
+          <w:lang w:val="en-US"/>
+        </w:rPr>
+        <w:t>:</w:t>
       </w:r>
       <w:r>
         <w:rPr>
@@ -962,7 +1373,21 @@
         <w:rPr>
           <w:lang w:val="en-US"/>
         </w:rPr>
-        <w:t>This is a class and NOT a struct since it is being held by a collection, as described at IVehicle, and we would like to support updating a tire without being obligated to treat it as an immutable object. A tire is not immutable since we can inflate it and update its air pressure property</w:t>
+        <w:t xml:space="preserve">This is a class and NOT a struct since it is being held by a collection, as described at </w:t>
+      </w:r>
+      <w:proofErr w:type="spellStart"/>
+      <w:r>
+        <w:rPr>
+          <w:lang w:val="en-US"/>
+        </w:rPr>
+        <w:t>IVehicle</w:t>
+      </w:r>
+      <w:proofErr w:type="spellEnd"/>
+      <w:r>
+        <w:rPr>
+          <w:lang w:val="en-US"/>
+        </w:rPr>
+        <w:t>, and we would like to support updating a tire without being obligated to treat it as an immutable object. A tire is not immutable since we can inflate it and update its air pressure property</w:t>
       </w:r>
     </w:p>
     <w:p>
@@ -974,6 +1399,7 @@
           <w:lang w:val="en-US"/>
         </w:rPr>
       </w:pPr>
+      <w:proofErr w:type="spellStart"/>
       <w:r>
         <w:rPr>
           <w:b/>
@@ -982,6 +1408,7 @@
         </w:rPr>
         <w:t>eColor</w:t>
       </w:r>
+      <w:proofErr w:type="spellEnd"/>
     </w:p>
     <w:p>
       <w:pPr>
@@ -1006,6 +1433,7 @@
           <w:lang w:val="en-US"/>
         </w:rPr>
       </w:pPr>
+      <w:proofErr w:type="spellStart"/>
       <w:r>
         <w:rPr>
           <w:b/>
@@ -1014,6 +1442,7 @@
         </w:rPr>
         <w:t>eLicenseType</w:t>
       </w:r>
+      <w:proofErr w:type="spellEnd"/>
     </w:p>
     <w:p>
       <w:pPr>
@@ -1038,6 +1467,7 @@
           <w:lang w:val="en-US"/>
         </w:rPr>
       </w:pPr>
+      <w:proofErr w:type="spellStart"/>
       <w:r>
         <w:rPr>
           <w:b/>
@@ -1046,6 +1476,7 @@
         </w:rPr>
         <w:t>eFuelType</w:t>
       </w:r>
+      <w:proofErr w:type="spellEnd"/>
     </w:p>
     <w:p>
       <w:pPr>
@@ -1070,14 +1501,17 @@
           <w:lang w:val="en-US"/>
         </w:rPr>
       </w:pPr>
-      <w:r>
-        <w:rPr>
-          <w:b/>
-          <w:bCs/>
-          <w:lang w:val="en-US"/>
-        </w:rPr>
+      <w:proofErr w:type="spellStart"/>
+      <w:r>
+        <w:rPr>
+          <w:b/>
+          <w:bCs/>
+          <w:lang w:val="en-US"/>
+        </w:rPr>
+        <w:lastRenderedPageBreak/>
         <w:t>eDoorsAmount</w:t>
       </w:r>
+      <w:proofErr w:type="spellEnd"/>
     </w:p>
     <w:p>
       <w:pPr>
@@ -1102,420 +1536,559 @@
           <w:lang w:val="en-US"/>
         </w:rPr>
       </w:pPr>
-      <w:r>
-        <w:rPr>
-          <w:b/>
-          <w:bCs/>
+      <w:proofErr w:type="spellStart"/>
+      <w:r>
+        <w:rPr>
+          <w:b/>
+          <w:bCs/>
+          <w:lang w:val="en-US"/>
+        </w:rPr>
+        <w:t>eVehicleState</w:t>
+      </w:r>
+      <w:proofErr w:type="spellEnd"/>
+    </w:p>
+    <w:p>
+      <w:pPr>
+        <w:rPr>
+          <w:lang w:val="en-US"/>
+        </w:rPr>
+      </w:pPr>
+      <w:r>
+        <w:rPr>
+          <w:lang w:val="en-US"/>
+        </w:rPr>
+        <w:t>A state of car in the garage. e.g., Repairing, Repaired, etc.</w:t>
+      </w:r>
+    </w:p>
+    <w:p>
+      <w:pPr>
+        <w:pStyle w:val="Heading3"/>
+        <w:rPr>
+          <w:b/>
+          <w:bCs/>
+          <w:u w:val="single"/>
+          <w:lang w:val="en-US"/>
+        </w:rPr>
+      </w:pPr>
+      <w:r>
+        <w:rPr>
+          <w:b/>
+          <w:bCs/>
+          <w:u w:val="single"/>
+          <w:lang w:val="en-US"/>
+        </w:rPr>
+        <w:t>Exceptions</w:t>
+      </w:r>
+    </w:p>
+    <w:p>
+      <w:pPr>
+        <w:spacing w:after="0"/>
+        <w:rPr>
+          <w:b/>
+          <w:bCs/>
+          <w:lang w:val="en-US"/>
+        </w:rPr>
+      </w:pPr>
+      <w:proofErr w:type="spellStart"/>
+      <w:r>
+        <w:rPr>
+          <w:b/>
+          <w:bCs/>
+          <w:lang w:val="en-US"/>
+        </w:rPr>
+        <w:t>ValueOutOfRangeException</w:t>
+      </w:r>
+      <w:proofErr w:type="spellEnd"/>
+    </w:p>
+    <w:p>
+      <w:pPr>
+        <w:spacing w:after="0"/>
+        <w:rPr>
+          <w:lang w:val="en-US"/>
+        </w:rPr>
+      </w:pPr>
+      <w:r>
+        <w:rPr>
+          <w:lang w:val="en-US"/>
+        </w:rPr>
+        <w:t>Extends Exception with two additional float properties describing minimum and maximum values of some range.</w:t>
+      </w:r>
+    </w:p>
+    <w:p>
+      <w:pPr>
+        <w:spacing w:after="0"/>
+        <w:rPr>
+          <w:lang w:val="en-US"/>
+        </w:rPr>
+      </w:pPr>
+      <w:r>
+        <w:rPr>
+          <w:lang w:val="en-US"/>
+        </w:rPr>
+        <w:t>It is being thrown when air pressure of tires is above maximum air pressure, or below minimum air pressure.</w:t>
+      </w:r>
+    </w:p>
+    <w:p>
+      <w:pPr>
+        <w:spacing w:after="0"/>
+        <w:rPr>
+          <w:lang w:val="en-US"/>
+        </w:rPr>
+      </w:pPr>
+      <w:r>
+        <w:rPr>
+          <w:lang w:val="en-US"/>
+        </w:rPr>
+        <w:t>It is also being thrown in case battery charging or refueling exceeds maximum capacity.</w:t>
+      </w:r>
+    </w:p>
+    <w:p>
+      <w:pPr>
+        <w:spacing w:before="240" w:after="0"/>
+        <w:rPr>
+          <w:b/>
+          <w:bCs/>
+          <w:lang w:val="en-US"/>
+        </w:rPr>
+      </w:pPr>
+      <w:proofErr w:type="spellStart"/>
+      <w:r>
+        <w:rPr>
+          <w:b/>
+          <w:bCs/>
+          <w:lang w:val="en-US"/>
+        </w:rPr>
+        <w:t>VehicleException</w:t>
+      </w:r>
+      <w:proofErr w:type="spellEnd"/>
+    </w:p>
+    <w:p>
+      <w:pPr>
+        <w:spacing w:after="0"/>
+        <w:rPr>
+          <w:lang w:val="en-US"/>
+        </w:rPr>
+      </w:pPr>
+      <w:r>
+        <w:rPr>
+          <w:lang w:val="en-US"/>
+        </w:rPr>
+        <w:t>Base class for exceptions related to vehicle, which extends Exception with license number of a vehicle</w:t>
+      </w:r>
+    </w:p>
+    <w:p>
+      <w:pPr>
+        <w:spacing w:before="240" w:after="0"/>
+        <w:rPr>
+          <w:b/>
+          <w:bCs/>
+          <w:lang w:val="en-US"/>
+        </w:rPr>
+      </w:pPr>
+      <w:proofErr w:type="spellStart"/>
+      <w:r>
+        <w:rPr>
+          <w:b/>
+          <w:bCs/>
+          <w:lang w:val="en-US"/>
+        </w:rPr>
+        <w:t>VehicleAlreadyExistsException</w:t>
+      </w:r>
+      <w:proofErr w:type="spellEnd"/>
+    </w:p>
+    <w:p>
+      <w:pPr>
+        <w:spacing w:after="0"/>
+        <w:rPr>
+          <w:lang w:val="en-US"/>
+        </w:rPr>
+      </w:pPr>
+      <w:r>
+        <w:rPr>
+          <w:lang w:val="en-US"/>
+        </w:rPr>
+        <w:t xml:space="preserve">Extends </w:t>
+      </w:r>
+      <w:proofErr w:type="spellStart"/>
+      <w:r>
+        <w:rPr>
+          <w:lang w:val="en-US"/>
+        </w:rPr>
+        <w:t>VehicleException</w:t>
+      </w:r>
+      <w:proofErr w:type="spellEnd"/>
+      <w:r>
+        <w:rPr>
+          <w:lang w:val="en-US"/>
+        </w:rPr>
+        <w:t xml:space="preserve"> and being thrown when client adds an already existing vehicle to the garage, thus we can notify the client that a vehicle is already existing</w:t>
+      </w:r>
+    </w:p>
+    <w:p>
+      <w:pPr>
+        <w:spacing w:before="240" w:after="0"/>
+        <w:rPr>
+          <w:b/>
+          <w:bCs/>
+          <w:lang w:val="en-US"/>
+        </w:rPr>
+      </w:pPr>
+      <w:proofErr w:type="spellStart"/>
+      <w:r>
+        <w:rPr>
+          <w:b/>
+          <w:bCs/>
+          <w:lang w:val="en-US"/>
+        </w:rPr>
+        <w:t>NoSuchVehicleException</w:t>
+      </w:r>
+      <w:proofErr w:type="spellEnd"/>
+    </w:p>
+    <w:p>
+      <w:pPr>
+        <w:spacing w:after="0"/>
+        <w:rPr>
+          <w:lang w:val="en-US"/>
+        </w:rPr>
+      </w:pPr>
+      <w:r>
+        <w:rPr>
+          <w:lang w:val="en-US"/>
+        </w:rPr>
+        <w:t xml:space="preserve">Extends </w:t>
+      </w:r>
+      <w:proofErr w:type="spellStart"/>
+      <w:r>
+        <w:rPr>
+          <w:lang w:val="en-US"/>
+        </w:rPr>
+        <w:t>VehicleException</w:t>
+      </w:r>
+      <w:proofErr w:type="spellEnd"/>
+      <w:r>
+        <w:rPr>
+          <w:lang w:val="en-US"/>
+        </w:rPr>
+        <w:t xml:space="preserve"> and being thrown when client tries to access or perform any operation on a license number that does not exist in the garage</w:t>
+      </w:r>
+    </w:p>
+    <w:p>
+      <w:pPr>
+        <w:spacing w:before="240" w:after="0"/>
+        <w:rPr>
+          <w:b/>
+          <w:bCs/>
+          <w:lang w:val="en-US"/>
+        </w:rPr>
+      </w:pPr>
+      <w:proofErr w:type="spellStart"/>
+      <w:r>
+        <w:rPr>
+          <w:b/>
+          <w:bCs/>
+          <w:lang w:val="en-US"/>
+        </w:rPr>
+        <w:t>AVehicleWrongKindException</w:t>
+      </w:r>
+      <w:proofErr w:type="spellEnd"/>
+    </w:p>
+    <w:p>
+      <w:pPr>
+        <w:spacing w:after="0"/>
+        <w:rPr>
+          <w:lang w:val="en-US"/>
+        </w:rPr>
+      </w:pPr>
+      <w:r>
+        <w:rPr>
+          <w:lang w:val="en-US"/>
+        </w:rPr>
+        <w:t xml:space="preserve">Abstract class that extends </w:t>
+      </w:r>
+      <w:proofErr w:type="spellStart"/>
+      <w:r>
+        <w:rPr>
+          <w:lang w:val="en-US"/>
+        </w:rPr>
+        <w:t>VehicleException</w:t>
+      </w:r>
+      <w:proofErr w:type="spellEnd"/>
+      <w:r>
+        <w:rPr>
+          <w:lang w:val="en-US"/>
+        </w:rPr>
+        <w:t>, created to hold strings that describe expectation and actual types. We use this exception to break illegal operations on vehicle types that do not support them. For example, trying to refuel an electric vehicle</w:t>
+      </w:r>
+    </w:p>
+    <w:p>
+      <w:pPr>
+        <w:spacing w:before="240" w:after="0"/>
+        <w:rPr>
+          <w:b/>
+          <w:bCs/>
+          <w:lang w:val="en-US"/>
+        </w:rPr>
+      </w:pPr>
+      <w:proofErr w:type="spellStart"/>
+      <w:r>
+        <w:rPr>
+          <w:b/>
+          <w:bCs/>
+          <w:lang w:val="en-US"/>
+        </w:rPr>
+        <w:t>WrongVehicleTypeException</w:t>
+      </w:r>
+      <w:proofErr w:type="spellEnd"/>
+    </w:p>
+    <w:p>
+      <w:pPr>
+        <w:spacing w:after="0"/>
+        <w:rPr>
+          <w:lang w:val="en-US"/>
+        </w:rPr>
+      </w:pPr>
+      <w:r>
+        <w:rPr>
+          <w:lang w:val="en-US"/>
+        </w:rPr>
+        <w:t xml:space="preserve">Extends </w:t>
+      </w:r>
+      <w:proofErr w:type="spellStart"/>
+      <w:r>
+        <w:rPr>
+          <w:lang w:val="en-US"/>
+        </w:rPr>
+        <w:t>AVehicleWrongKindException</w:t>
+      </w:r>
+      <w:proofErr w:type="spellEnd"/>
+      <w:r>
+        <w:rPr>
+          <w:lang w:val="en-US"/>
+        </w:rPr>
+        <w:t xml:space="preserve"> and being thrown when client tries to perform operations on a car that does not support them. For example, charging a fuel vehicle, or refueling an electric vehicle</w:t>
+      </w:r>
+    </w:p>
+    <w:p>
+      <w:pPr>
+        <w:spacing w:before="240" w:after="0"/>
+        <w:rPr>
+          <w:b/>
+          <w:bCs/>
+          <w:lang w:val="en-US"/>
+        </w:rPr>
+      </w:pPr>
+      <w:proofErr w:type="spellStart"/>
+      <w:r>
+        <w:rPr>
+          <w:b/>
+          <w:bCs/>
+          <w:lang w:val="en-US"/>
+        </w:rPr>
+        <w:t>WrongFuelTypeException</w:t>
+      </w:r>
+      <w:proofErr w:type="spellEnd"/>
+    </w:p>
+    <w:p>
+      <w:pPr>
+        <w:rPr>
+          <w:lang w:val="en-US"/>
+        </w:rPr>
+      </w:pPr>
+      <w:r>
+        <w:rPr>
+          <w:lang w:val="en-US"/>
+        </w:rPr>
+        <w:t xml:space="preserve">Extends </w:t>
+      </w:r>
+      <w:proofErr w:type="spellStart"/>
+      <w:r>
+        <w:rPr>
+          <w:lang w:val="en-US"/>
+        </w:rPr>
+        <w:t>AVehicleWrongKindException</w:t>
+      </w:r>
+      <w:proofErr w:type="spellEnd"/>
+      <w:r>
+        <w:rPr>
+          <w:lang w:val="en-US"/>
+        </w:rPr>
+        <w:t xml:space="preserve"> and being thrown when client tries to refuel a fuel vehicle with a wrong fuel type. For example, when a vehicle’s fuel type is Octan95 and client tries to refuel this vehicle with Soler</w:t>
+      </w:r>
+    </w:p>
+    <w:p>
+      <w:pPr>
+        <w:pStyle w:val="Heading3"/>
+        <w:rPr>
+          <w:b/>
+          <w:bCs/>
+          <w:u w:val="single"/>
+          <w:lang w:val="en-US"/>
+        </w:rPr>
+      </w:pPr>
+      <w:r>
+        <w:rPr>
+          <w:b/>
+          <w:bCs/>
+          <w:u w:val="single"/>
+          <w:lang w:val="en-US"/>
+        </w:rPr>
+        <w:t>Controllers</w:t>
+      </w:r>
+    </w:p>
+    <w:p>
+      <w:pPr>
+        <w:rPr>
+          <w:lang w:val="en-US"/>
+        </w:rPr>
+      </w:pPr>
+      <w:r>
+        <w:rPr>
+          <w:lang w:val="en-US"/>
+        </w:rPr>
+        <w:t xml:space="preserve">Controllers were created to make it clear for the client through which classes it can create the models, without being aware to the concrete models. </w:t>
+      </w:r>
+      <w:r>
+        <w:rPr>
+          <w:lang w:val="en-US"/>
+        </w:rPr>
+        <w:t>Thus,</w:t>
+      </w:r>
+      <w:r>
+        <w:rPr>
+          <w:lang w:val="en-US"/>
+        </w:rPr>
+        <w:t xml:space="preserve"> we have one location in which we code the construction of the models, and one interface only (</w:t>
+      </w:r>
+      <w:proofErr w:type="spellStart"/>
+      <w:r>
+        <w:rPr>
+          <w:lang w:val="en-US"/>
+        </w:rPr>
+        <w:t>IVehicle</w:t>
+      </w:r>
+      <w:proofErr w:type="spellEnd"/>
+      <w:r>
+        <w:rPr>
+          <w:lang w:val="en-US"/>
+        </w:rPr>
+        <w:t xml:space="preserve">) that we must </w:t>
+      </w:r>
+      <w:r>
+        <w:rPr>
+          <w:lang w:val="en-US"/>
+        </w:rPr>
+        <w:t>keep</w:t>
+      </w:r>
+      <w:r>
+        <w:rPr>
+          <w:lang w:val="en-US"/>
+        </w:rPr>
+        <w:t xml:space="preserve"> its structure.</w:t>
+      </w:r>
+    </w:p>
+    <w:p>
+      <w:pPr>
+        <w:spacing w:after="0"/>
+        <w:rPr>
+          <w:b/>
+          <w:bCs/>
+          <w:lang w:val="en-US"/>
+        </w:rPr>
+      </w:pPr>
+      <w:proofErr w:type="spellStart"/>
+      <w:r>
+        <w:rPr>
+          <w:b/>
+          <w:bCs/>
+          <w:lang w:val="en-US"/>
+        </w:rPr>
+        <w:t>VehicleController</w:t>
+      </w:r>
+      <w:proofErr w:type="spellEnd"/>
+    </w:p>
+    <w:p>
+      <w:pPr>
+        <w:spacing w:after="0"/>
+        <w:rPr>
+          <w:lang w:val="en-US"/>
+        </w:rPr>
+      </w:pPr>
+      <w:r>
+        <w:rPr>
           <w:lang w:val="en-US"/>
         </w:rPr>
         <w:lastRenderedPageBreak/>
-        <w:t>eVehicleState</w:t>
-      </w:r>
-    </w:p>
-    <w:p>
-      <w:pPr>
-        <w:rPr>
-          <w:lang w:val="en-US"/>
-        </w:rPr>
-      </w:pPr>
-      <w:r>
-        <w:rPr>
-          <w:lang w:val="en-US"/>
-        </w:rPr>
-        <w:t>A state of car in the garage. e.g., Repairing, Repaired, etc.</w:t>
-      </w:r>
-    </w:p>
-    <w:p>
-      <w:pPr>
-        <w:pStyle w:val="Heading3"/>
-        <w:rPr>
-          <w:b/>
-          <w:bCs/>
-          <w:u w:val="single"/>
-          <w:lang w:val="en-US"/>
-        </w:rPr>
-      </w:pPr>
-      <w:r>
-        <w:rPr>
-          <w:b/>
-          <w:bCs/>
-          <w:u w:val="single"/>
-          <w:lang w:val="en-US"/>
-        </w:rPr>
-        <w:t>Exceptions</w:t>
-      </w:r>
-    </w:p>
-    <w:p>
-      <w:pPr>
-        <w:spacing w:after="0"/>
-        <w:rPr>
-          <w:b/>
-          <w:bCs/>
-          <w:lang w:val="en-US"/>
-        </w:rPr>
-      </w:pPr>
-      <w:r>
-        <w:rPr>
-          <w:b/>
-          <w:bCs/>
-          <w:lang w:val="en-US"/>
-        </w:rPr>
-        <w:t>ValueOutOfRangeException</w:t>
-      </w:r>
-    </w:p>
-    <w:p>
-      <w:pPr>
-        <w:spacing w:after="0"/>
-        <w:rPr>
-          <w:lang w:val="en-US"/>
-        </w:rPr>
-      </w:pPr>
-      <w:r>
-        <w:rPr>
-          <w:lang w:val="en-US"/>
-        </w:rPr>
-        <w:t>Extends Exception with two additional float properties describing minimum and maximum values of some range.</w:t>
-      </w:r>
-    </w:p>
-    <w:p>
-      <w:pPr>
-        <w:spacing w:after="0"/>
-        <w:rPr>
-          <w:lang w:val="en-US"/>
-        </w:rPr>
-      </w:pPr>
-      <w:r>
-        <w:rPr>
-          <w:lang w:val="en-US"/>
-        </w:rPr>
-        <w:t>It is being thrown when air pressure of tires is above maximum air pressure, or below minimum air pressure.</w:t>
-      </w:r>
-    </w:p>
-    <w:p>
-      <w:pPr>
-        <w:spacing w:after="0"/>
-        <w:rPr>
-          <w:lang w:val="en-US"/>
-        </w:rPr>
-      </w:pPr>
-      <w:r>
-        <w:rPr>
-          <w:lang w:val="en-US"/>
-        </w:rPr>
-        <w:t>It is also being thrown in case battery charging or refueling exceeds maximum capacity.</w:t>
-      </w:r>
-    </w:p>
-    <w:p>
-      <w:pPr>
-        <w:spacing w:before="240" w:after="0"/>
-        <w:rPr>
-          <w:b/>
-          <w:bCs/>
-          <w:lang w:val="en-US"/>
-        </w:rPr>
-      </w:pPr>
-      <w:r>
-        <w:rPr>
-          <w:b/>
-          <w:bCs/>
-          <w:lang w:val="en-US"/>
-        </w:rPr>
-        <w:t>VehicleException</w:t>
-      </w:r>
-    </w:p>
-    <w:p>
-      <w:pPr>
-        <w:spacing w:after="0"/>
-        <w:rPr>
-          <w:lang w:val="en-US"/>
-        </w:rPr>
-      </w:pPr>
-      <w:r>
-        <w:rPr>
-          <w:lang w:val="en-US"/>
-        </w:rPr>
-        <w:t>Base class for exceptions related to vehicle, which extends Exception with license number of a vehicle</w:t>
-      </w:r>
-    </w:p>
-    <w:p>
-      <w:pPr>
-        <w:spacing w:before="240" w:after="0"/>
-        <w:rPr>
-          <w:b/>
-          <w:bCs/>
-          <w:lang w:val="en-US"/>
-        </w:rPr>
-      </w:pPr>
-      <w:r>
-        <w:rPr>
-          <w:b/>
-          <w:bCs/>
-          <w:lang w:val="en-US"/>
-        </w:rPr>
-        <w:t>VehicleAlreadyExistsException</w:t>
-      </w:r>
-    </w:p>
-    <w:p>
-      <w:pPr>
-        <w:spacing w:after="0"/>
-        <w:rPr>
-          <w:lang w:val="en-US"/>
-        </w:rPr>
-      </w:pPr>
-      <w:r>
-        <w:rPr>
-          <w:lang w:val="en-US"/>
-        </w:rPr>
-        <w:t>Extends VehicleException and being thrown when client adds an already existing vehicle to the garage, thus we can notify the client that a vehicle is already existing</w:t>
-      </w:r>
-    </w:p>
-    <w:p>
-      <w:pPr>
-        <w:spacing w:before="240" w:after="0"/>
-        <w:rPr>
-          <w:b/>
-          <w:bCs/>
-          <w:lang w:val="en-US"/>
-        </w:rPr>
-      </w:pPr>
-      <w:r>
-        <w:rPr>
-          <w:b/>
-          <w:bCs/>
-          <w:lang w:val="en-US"/>
-        </w:rPr>
-        <w:t>NoSuchVehicleException</w:t>
-      </w:r>
-    </w:p>
-    <w:p>
-      <w:pPr>
-        <w:spacing w:after="0"/>
-        <w:rPr>
-          <w:lang w:val="en-US"/>
-        </w:rPr>
-      </w:pPr>
-      <w:r>
-        <w:rPr>
-          <w:lang w:val="en-US"/>
-        </w:rPr>
-        <w:t>Extends VehicleException and being thrown when client tries to access or perform any operation on a license number that does not exist in the garage</w:t>
-      </w:r>
-    </w:p>
-    <w:p>
-      <w:pPr>
-        <w:spacing w:before="240" w:after="0"/>
-        <w:rPr>
-          <w:b/>
-          <w:bCs/>
-          <w:lang w:val="en-US"/>
-        </w:rPr>
-      </w:pPr>
-      <w:r>
-        <w:rPr>
-          <w:b/>
-          <w:bCs/>
-          <w:lang w:val="en-US"/>
-        </w:rPr>
-        <w:t>AVehicleWrongKindException</w:t>
-      </w:r>
-    </w:p>
-    <w:p>
-      <w:pPr>
-        <w:spacing w:after="0"/>
-        <w:rPr>
-          <w:lang w:val="en-US"/>
-        </w:rPr>
-      </w:pPr>
-      <w:r>
-        <w:rPr>
-          <w:lang w:val="en-US"/>
-        </w:rPr>
-        <w:t>Abstract class that extends VehicleException, created to hold strings that describe expectation and actual types. We use this exception to break illegal operations on vehicle types that do not support them. For example, trying to refuel an electric vehicle</w:t>
-      </w:r>
-    </w:p>
-    <w:p>
-      <w:pPr>
-        <w:spacing w:before="240" w:after="0"/>
-        <w:rPr>
-          <w:b/>
-          <w:bCs/>
-          <w:lang w:val="en-US"/>
-        </w:rPr>
-      </w:pPr>
-      <w:r>
-        <w:rPr>
-          <w:b/>
-          <w:bCs/>
-          <w:lang w:val="en-US"/>
-        </w:rPr>
-        <w:t>WrongVehicleTypeException</w:t>
-      </w:r>
-    </w:p>
-    <w:p>
-      <w:pPr>
-        <w:spacing w:after="0"/>
-        <w:rPr>
-          <w:lang w:val="en-US"/>
-        </w:rPr>
-      </w:pPr>
-      <w:r>
-        <w:rPr>
-          <w:lang w:val="en-US"/>
-        </w:rPr>
-        <w:t>Extends AVehicleWrongKindException and being thrown when client tries to perform operations on a car that does not support them. For example, charging a fuel vehicle, or refueling an electric vehicle</w:t>
-      </w:r>
-    </w:p>
-    <w:p>
-      <w:pPr>
-        <w:spacing w:before="240" w:after="0"/>
-        <w:rPr>
-          <w:b/>
-          <w:bCs/>
-          <w:lang w:val="en-US"/>
-        </w:rPr>
-      </w:pPr>
-      <w:r>
-        <w:rPr>
-          <w:b/>
-          <w:bCs/>
-          <w:lang w:val="en-US"/>
-        </w:rPr>
-        <w:t>WrongFuelTypeException</w:t>
-      </w:r>
-    </w:p>
-    <w:p>
-      <w:pPr>
-        <w:rPr>
-          <w:lang w:val="en-US"/>
-        </w:rPr>
-      </w:pPr>
-      <w:r>
-        <w:rPr>
-          <w:lang w:val="en-US"/>
-        </w:rPr>
-        <w:t>Extends AVehicleWrongKindException and being thrown when client tries to refuel a fuel vehicle with a wrong fuel type. For example, when a vehicle’s fuel type is Octan95 and client tries to refuel this vehicle with Soler</w:t>
-      </w:r>
-    </w:p>
-    <w:p>
-      <w:pPr>
-        <w:pStyle w:val="Heading3"/>
-        <w:rPr>
-          <w:b/>
-          <w:bCs/>
-          <w:u w:val="single"/>
-          <w:lang w:val="en-US"/>
-        </w:rPr>
-      </w:pPr>
-      <w:r>
-        <w:rPr>
-          <w:b/>
-          <w:bCs/>
-          <w:u w:val="single"/>
-          <w:lang w:val="en-US"/>
-        </w:rPr>
-        <w:t>Controllers</w:t>
-      </w:r>
-    </w:p>
-    <w:p>
-      <w:pPr>
-        <w:rPr>
-          <w:lang w:val="en-US"/>
-        </w:rPr>
-      </w:pPr>
-      <w:r>
-        <w:rPr>
-          <w:lang w:val="en-US"/>
-        </w:rPr>
-        <w:t xml:space="preserve">Controllers were created to make it clear for the client through which classes it can create the models, without being aware to the concrete models. </w:t>
-      </w:r>
-      <w:r>
-        <w:rPr>
-          <w:lang w:val="en-US"/>
-        </w:rPr>
-        <w:t>Thus,</w:t>
-      </w:r>
-      <w:r>
-        <w:rPr>
-          <w:lang w:val="en-US"/>
-        </w:rPr>
-        <w:t xml:space="preserve"> we have one location in which we code the construction of the models, and one interface only (IVehicle) that we must </w:t>
-      </w:r>
-      <w:r>
-        <w:rPr>
-          <w:lang w:val="en-US"/>
-        </w:rPr>
-        <w:t>keep</w:t>
-      </w:r>
-      <w:r>
-        <w:rPr>
-          <w:lang w:val="en-US"/>
-        </w:rPr>
-        <w:t xml:space="preserve"> its structure.</w:t>
-      </w:r>
-    </w:p>
-    <w:p>
-      <w:pPr>
-        <w:spacing w:after="0"/>
-        <w:rPr>
-          <w:b/>
-          <w:bCs/>
-          <w:lang w:val="en-US"/>
-        </w:rPr>
-      </w:pPr>
-      <w:r>
-        <w:rPr>
-          <w:b/>
-          <w:bCs/>
+        <w:t>Singleton, which is used to create various vehicle types, such as electric motorcycle, fuel motorcycle, electric car, fuel car, etc.</w:t>
+      </w:r>
+    </w:p>
+    <w:p>
+      <w:pPr>
+        <w:rPr>
+          <w:lang w:val="en-US"/>
+        </w:rPr>
+      </w:pPr>
+      <w:proofErr w:type="spellStart"/>
+      <w:r>
+        <w:rPr>
           <w:lang w:val="en-US"/>
         </w:rPr>
         <w:t>VehicleController</w:t>
       </w:r>
-    </w:p>
-    <w:p>
-      <w:pPr>
-        <w:spacing w:after="0"/>
-        <w:rPr>
-          <w:lang w:val="en-US"/>
-        </w:rPr>
-      </w:pPr>
-      <w:r>
-        <w:rPr>
-          <w:lang w:val="en-US"/>
-        </w:rPr>
-        <w:t>Singleton, which is used to create various vehicle types, such as electric motorcycle, fuel motorcycle, electric car, fuel car, etc.</w:t>
-      </w:r>
-    </w:p>
-    <w:p>
-      <w:pPr>
-        <w:rPr>
-          <w:lang w:val="en-US"/>
-        </w:rPr>
-      </w:pPr>
-      <w:r>
-        <w:rPr>
-          <w:lang w:val="en-US"/>
-        </w:rPr>
-        <w:t>VehicleController uses VehicleFactory, where we create vehicle models using Reflection – which means no changes in the creation in the future. We can implement a new vehicle type, and just add it to VehicleType struct, to connect between the new class and its type, so we will be able to create it using Reflection</w:t>
-      </w:r>
-    </w:p>
-    <w:p>
-      <w:pPr>
-        <w:spacing w:after="0"/>
-        <w:rPr>
-          <w:b/>
-          <w:bCs/>
-          <w:lang w:val="en-US"/>
-        </w:rPr>
-      </w:pPr>
-      <w:r>
-        <w:rPr>
-          <w:b/>
-          <w:bCs/>
-          <w:lang w:val="en-US"/>
-        </w:rPr>
-        <w:lastRenderedPageBreak/>
+      <w:proofErr w:type="spellEnd"/>
+      <w:r>
+        <w:rPr>
+          <w:lang w:val="en-US"/>
+        </w:rPr>
+        <w:t xml:space="preserve"> uses </w:t>
+      </w:r>
+      <w:proofErr w:type="spellStart"/>
+      <w:r>
+        <w:rPr>
+          <w:lang w:val="en-US"/>
+        </w:rPr>
+        <w:t>VehicleFactory</w:t>
+      </w:r>
+      <w:proofErr w:type="spellEnd"/>
+      <w:r>
+        <w:rPr>
+          <w:lang w:val="en-US"/>
+        </w:rPr>
+        <w:t xml:space="preserve">, where we create vehicle models using Reflection – which means no changes in the creation in the future. We can implement a new vehicle type, and just add it to </w:t>
+      </w:r>
+      <w:proofErr w:type="spellStart"/>
+      <w:r>
+        <w:rPr>
+          <w:lang w:val="en-US"/>
+        </w:rPr>
+        <w:t>VehicleType</w:t>
+      </w:r>
+      <w:proofErr w:type="spellEnd"/>
+      <w:r>
+        <w:rPr>
+          <w:lang w:val="en-US"/>
+        </w:rPr>
+        <w:t xml:space="preserve"> struct, to connect between the new class and its type, so we will be able to create it using Reflection</w:t>
+      </w:r>
+    </w:p>
+    <w:p>
+      <w:pPr>
+        <w:spacing w:after="0"/>
+        <w:rPr>
+          <w:b/>
+          <w:bCs/>
+          <w:lang w:val="en-US"/>
+        </w:rPr>
+      </w:pPr>
+      <w:proofErr w:type="spellStart"/>
+      <w:r>
+        <w:rPr>
+          <w:b/>
+          <w:bCs/>
+          <w:lang w:val="en-US"/>
+        </w:rPr>
         <w:t>GarageController</w:t>
       </w:r>
+      <w:proofErr w:type="spellEnd"/>
     </w:p>
     <w:p>
       <w:pPr>
@@ -1539,6 +2112,7 @@
           <w:lang w:val="en-US"/>
         </w:rPr>
       </w:pPr>
+      <w:proofErr w:type="spellStart"/>
       <w:r>
         <w:rPr>
           <w:b/>
@@ -1547,6 +2121,7 @@
         </w:rPr>
         <w:t>VehicleFactory</w:t>
       </w:r>
+      <w:proofErr w:type="spellEnd"/>
     </w:p>
     <w:p>
       <w:pPr>
@@ -1600,6 +2175,7 @@
           <w:lang w:val="en-US"/>
         </w:rPr>
       </w:pPr>
+      <w:proofErr w:type="spellStart"/>
       <w:r>
         <w:rPr>
           <w:b/>
@@ -1608,18 +2184,33 @@
         </w:rPr>
         <w:t>VehicleType</w:t>
       </w:r>
-    </w:p>
-    <w:p>
-      <w:pPr>
-        <w:rPr>
-          <w:lang w:val="en-US"/>
-        </w:rPr>
-      </w:pPr>
-      <w:r>
-        <w:rPr>
-          <w:lang w:val="en-US"/>
-        </w:rPr>
-        <w:t>A struct we use to list all vehicle types and map them to their C# Type, so VehicleFactory will be able to create those types using Reflection.</w:t>
+      <w:proofErr w:type="spellEnd"/>
+    </w:p>
+    <w:p>
+      <w:pPr>
+        <w:rPr>
+          <w:lang w:val="en-US"/>
+        </w:rPr>
+      </w:pPr>
+      <w:r>
+        <w:rPr>
+          <w:lang w:val="en-US"/>
+        </w:rPr>
+        <w:t xml:space="preserve">A struct we use to list all vehicle types and map them to their C# Type, so </w:t>
+      </w:r>
+      <w:proofErr w:type="spellStart"/>
+      <w:r>
+        <w:rPr>
+          <w:lang w:val="en-US"/>
+        </w:rPr>
+        <w:t>VehicleFactory</w:t>
+      </w:r>
+      <w:proofErr w:type="spellEnd"/>
+      <w:r>
+        <w:rPr>
+          <w:lang w:val="en-US"/>
+        </w:rPr>
+        <w:t xml:space="preserve"> will be able to create those types using Reflection.</w:t>
       </w:r>
       <w:r>
         <w:rPr>
@@ -1658,6 +2249,7 @@
           <w:lang w:val="en-US"/>
         </w:rPr>
       </w:pPr>
+      <w:proofErr w:type="spellStart"/>
       <w:r>
         <w:rPr>
           <w:b/>
@@ -1666,27 +2258,60 @@
         </w:rPr>
         <w:t>AVehicle</w:t>
       </w:r>
-      <w:r>
-        <w:rPr>
-          <w:b/>
-          <w:bCs/>
-          <w:lang w:val="en-US"/>
-        </w:rPr>
-        <w:t>&lt;TEngineType&gt;</w:t>
-      </w:r>
-    </w:p>
-    <w:p>
-      <w:pPr>
-        <w:spacing w:after="0"/>
-        <w:rPr>
-          <w:lang w:val="en-US"/>
-        </w:rPr>
-      </w:pPr>
-      <w:r>
-        <w:rPr>
-          <w:lang w:val="en-US"/>
-        </w:rPr>
-        <w:t>Abstract class that implements IVehicle to hold data members which are common to all vehicles</w:t>
+      <w:proofErr w:type="spellEnd"/>
+      <w:r>
+        <w:rPr>
+          <w:b/>
+          <w:bCs/>
+          <w:lang w:val="en-US"/>
+        </w:rPr>
+        <w:t>&lt;</w:t>
+      </w:r>
+      <w:proofErr w:type="spellStart"/>
+      <w:r>
+        <w:rPr>
+          <w:b/>
+          <w:bCs/>
+          <w:lang w:val="en-US"/>
+        </w:rPr>
+        <w:t>TEngineType</w:t>
+      </w:r>
+      <w:proofErr w:type="spellEnd"/>
+      <w:r>
+        <w:rPr>
+          <w:b/>
+          <w:bCs/>
+          <w:lang w:val="en-US"/>
+        </w:rPr>
+        <w:t>&gt;</w:t>
+      </w:r>
+    </w:p>
+    <w:p>
+      <w:pPr>
+        <w:spacing w:after="0"/>
+        <w:rPr>
+          <w:lang w:val="en-US"/>
+        </w:rPr>
+      </w:pPr>
+      <w:r>
+        <w:rPr>
+          <w:lang w:val="en-US"/>
+        </w:rPr>
+        <w:t xml:space="preserve">Abstract class that implements </w:t>
+      </w:r>
+      <w:proofErr w:type="spellStart"/>
+      <w:r>
+        <w:rPr>
+          <w:lang w:val="en-US"/>
+        </w:rPr>
+        <w:t>IVehicle</w:t>
+      </w:r>
+      <w:proofErr w:type="spellEnd"/>
+      <w:r>
+        <w:rPr>
+          <w:lang w:val="en-US"/>
+        </w:rPr>
+        <w:t xml:space="preserve"> to hold data members which are common to all vehicles</w:t>
       </w:r>
       <w:r>
         <w:rPr>
@@ -1706,7 +2331,21 @@
         <w:rPr>
           <w:lang w:val="en-US"/>
         </w:rPr>
-        <w:t>This class holds the engine as generic type, because we have an Engine for electric models, and FuelEngine for fuel models</w:t>
+        <w:t xml:space="preserve">This class holds the engine as generic type, because we have an Engine for electric models, and </w:t>
+      </w:r>
+      <w:proofErr w:type="spellStart"/>
+      <w:r>
+        <w:rPr>
+          <w:lang w:val="en-US"/>
+        </w:rPr>
+        <w:t>FuelEngine</w:t>
+      </w:r>
+      <w:proofErr w:type="spellEnd"/>
+      <w:r>
+        <w:rPr>
+          <w:lang w:val="en-US"/>
+        </w:rPr>
+        <w:t xml:space="preserve"> for fuel models</w:t>
       </w:r>
     </w:p>
     <w:p>
@@ -1764,6 +2403,7 @@
           <w:lang w:val="en-US"/>
         </w:rPr>
       </w:pPr>
+      <w:proofErr w:type="spellStart"/>
       <w:r>
         <w:rPr>
           <w:b/>
@@ -1772,6 +2412,7 @@
         </w:rPr>
         <w:t>FuelEngine</w:t>
       </w:r>
+      <w:proofErr w:type="spellEnd"/>
     </w:p>
     <w:p>
       <w:pPr>
@@ -1796,6 +2437,7 @@
           <w:lang w:val="en-US"/>
         </w:rPr>
       </w:pPr>
+      <w:proofErr w:type="spellStart"/>
       <w:r>
         <w:rPr>
           <w:b/>
@@ -1804,20 +2446,29 @@
         </w:rPr>
         <w:t>AElectricVehicle</w:t>
       </w:r>
-    </w:p>
-    <w:p>
-      <w:pPr>
-        <w:spacing w:after="0"/>
-        <w:rPr>
-          <w:lang w:val="en-US"/>
-        </w:rPr>
-      </w:pPr>
-      <w:r>
-        <w:rPr>
-          <w:lang w:val="en-US"/>
-        </w:rPr>
-        <w:t>Abstract class that extends AVehicle</w:t>
-      </w:r>
+      <w:proofErr w:type="spellEnd"/>
+    </w:p>
+    <w:p>
+      <w:pPr>
+        <w:spacing w:after="0"/>
+        <w:rPr>
+          <w:lang w:val="en-US"/>
+        </w:rPr>
+      </w:pPr>
+      <w:r>
+        <w:rPr>
+          <w:lang w:val="en-US"/>
+        </w:rPr>
+        <w:t xml:space="preserve">Abstract class that extends </w:t>
+      </w:r>
+      <w:proofErr w:type="spellStart"/>
+      <w:r>
+        <w:rPr>
+          <w:lang w:val="en-US"/>
+        </w:rPr>
+        <w:t>AVehicle</w:t>
+      </w:r>
+      <w:proofErr w:type="spellEnd"/>
       <w:r>
         <w:rPr>
           <w:lang w:val="en-US"/>
@@ -1828,7 +2479,21 @@
         <w:rPr>
           <w:lang w:val="en-US"/>
         </w:rPr>
-        <w:t xml:space="preserve"> and implements IElectricVehicle, to </w:t>
+        <w:t xml:space="preserve"> and implements </w:t>
+      </w:r>
+      <w:proofErr w:type="spellStart"/>
+      <w:r>
+        <w:rPr>
+          <w:lang w:val="en-US"/>
+        </w:rPr>
+        <w:t>IElectricVehicle</w:t>
+      </w:r>
+      <w:proofErr w:type="spellEnd"/>
+      <w:r>
+        <w:rPr>
+          <w:lang w:val="en-US"/>
+        </w:rPr>
+        <w:t xml:space="preserve">, to </w:t>
       </w:r>
       <w:r>
         <w:rPr>
@@ -1888,6 +2553,7 @@
           <w:lang w:val="en-US"/>
         </w:rPr>
       </w:pPr>
+      <w:proofErr w:type="spellStart"/>
       <w:r>
         <w:rPr>
           <w:b/>
@@ -1896,31 +2562,68 @@
         </w:rPr>
         <w:t>AFuelVehicle</w:t>
       </w:r>
-    </w:p>
-    <w:p>
-      <w:pPr>
-        <w:spacing w:after="0"/>
-        <w:rPr>
-          <w:lang w:val="en-US"/>
-        </w:rPr>
-      </w:pPr>
-      <w:r>
-        <w:rPr>
-          <w:lang w:val="en-US"/>
-        </w:rPr>
-        <w:t>Abstract class that extends AVehicle</w:t>
-      </w:r>
-      <w:r>
-        <w:rPr>
-          <w:lang w:val="en-US"/>
-        </w:rPr>
-        <w:t>&lt;FuelEngine&gt;</w:t>
-      </w:r>
-      <w:r>
-        <w:rPr>
-          <w:lang w:val="en-US"/>
-        </w:rPr>
-        <w:t xml:space="preserve"> and implements IFuelVehicle, to </w:t>
+      <w:proofErr w:type="spellEnd"/>
+    </w:p>
+    <w:p>
+      <w:pPr>
+        <w:spacing w:after="0"/>
+        <w:rPr>
+          <w:lang w:val="en-US"/>
+        </w:rPr>
+      </w:pPr>
+      <w:r>
+        <w:rPr>
+          <w:lang w:val="en-US"/>
+        </w:rPr>
+        <w:t xml:space="preserve">Abstract class that extends </w:t>
+      </w:r>
+      <w:proofErr w:type="spellStart"/>
+      <w:r>
+        <w:rPr>
+          <w:lang w:val="en-US"/>
+        </w:rPr>
+        <w:t>AVehicle</w:t>
+      </w:r>
+      <w:proofErr w:type="spellEnd"/>
+      <w:r>
+        <w:rPr>
+          <w:lang w:val="en-US"/>
+        </w:rPr>
+        <w:t>&lt;</w:t>
+      </w:r>
+      <w:proofErr w:type="spellStart"/>
+      <w:r>
+        <w:rPr>
+          <w:lang w:val="en-US"/>
+        </w:rPr>
+        <w:t>FuelEngine</w:t>
+      </w:r>
+      <w:proofErr w:type="spellEnd"/>
+      <w:r>
+        <w:rPr>
+          <w:lang w:val="en-US"/>
+        </w:rPr>
+        <w:t>&gt;</w:t>
+      </w:r>
+      <w:r>
+        <w:rPr>
+          <w:lang w:val="en-US"/>
+        </w:rPr>
+        <w:t xml:space="preserve"> and implements </w:t>
+      </w:r>
+      <w:proofErr w:type="spellStart"/>
+      <w:r>
+        <w:rPr>
+          <w:lang w:val="en-US"/>
+        </w:rPr>
+        <w:t>IFuelVehicle</w:t>
+      </w:r>
+      <w:proofErr w:type="spellEnd"/>
+      <w:r>
+        <w:rPr>
+          <w:lang w:val="en-US"/>
+        </w:rPr>
+        <w:t xml:space="preserve">, to </w:t>
       </w:r>
       <w:r>
         <w:rPr>
@@ -1950,8 +2653,16 @@
         <w:rPr>
           <w:lang w:val="en-US"/>
         </w:rPr>
-        <w:t>, through an instance of FuelEngine</w:t>
-      </w:r>
+        <w:t xml:space="preserve">, through an instance of </w:t>
+      </w:r>
+      <w:proofErr w:type="spellStart"/>
+      <w:r>
+        <w:rPr>
+          <w:lang w:val="en-US"/>
+        </w:rPr>
+        <w:t>FuelEngine</w:t>
+      </w:r>
+      <w:proofErr w:type="spellEnd"/>
     </w:p>
     <w:p>
       <w:pPr>
@@ -1962,6 +2673,7 @@
           <w:lang w:val="en-US"/>
         </w:rPr>
       </w:pPr>
+      <w:proofErr w:type="spellStart"/>
       <w:r>
         <w:rPr>
           <w:b/>
@@ -1970,19 +2682,48 @@
         </w:rPr>
         <w:t>MotorcycleSpecific</w:t>
       </w:r>
-    </w:p>
-    <w:p>
-      <w:pPr>
-        <w:spacing w:after="0"/>
-        <w:rPr>
-          <w:lang w:val="en-US"/>
-        </w:rPr>
-      </w:pPr>
-      <w:r>
-        <w:rPr>
-          <w:lang w:val="en-US"/>
-        </w:rPr>
-        <w:t>A class that holds engine capacity and license type for motorcycle, so we can compose it in electric motorcycle and fuel motorcycle, without duplicating motorcycle functionality and properties, and being able to extend AElectricVehicle and AFuelVehicle accordingly</w:t>
+      <w:proofErr w:type="spellEnd"/>
+    </w:p>
+    <w:p>
+      <w:pPr>
+        <w:spacing w:after="0"/>
+        <w:rPr>
+          <w:lang w:val="en-US"/>
+        </w:rPr>
+      </w:pPr>
+      <w:r>
+        <w:rPr>
+          <w:lang w:val="en-US"/>
+        </w:rPr>
+        <w:t xml:space="preserve">A class that holds engine capacity and license type for motorcycle, so we can compose it in electric motorcycle and fuel motorcycle, without duplicating motorcycle functionality and properties, and being able to extend </w:t>
+      </w:r>
+      <w:proofErr w:type="spellStart"/>
+      <w:r>
+        <w:rPr>
+          <w:lang w:val="en-US"/>
+        </w:rPr>
+        <w:t>AElectricVehicle</w:t>
+      </w:r>
+      <w:proofErr w:type="spellEnd"/>
+      <w:r>
+        <w:rPr>
+          <w:lang w:val="en-US"/>
+        </w:rPr>
+        <w:t xml:space="preserve"> and </w:t>
+      </w:r>
+      <w:proofErr w:type="spellStart"/>
+      <w:r>
+        <w:rPr>
+          <w:lang w:val="en-US"/>
+        </w:rPr>
+        <w:t>AFuelVehicle</w:t>
+      </w:r>
+      <w:proofErr w:type="spellEnd"/>
+      <w:r>
+        <w:rPr>
+          <w:lang w:val="en-US"/>
+        </w:rPr>
+        <w:t xml:space="preserve"> accordingly</w:t>
       </w:r>
     </w:p>
     <w:p>
@@ -1994,27 +2735,58 @@
           <w:lang w:val="en-US"/>
         </w:rPr>
       </w:pPr>
-      <w:r>
-        <w:rPr>
-          <w:b/>
-          <w:bCs/>
-          <w:lang w:val="en-US"/>
-        </w:rPr>
+      <w:proofErr w:type="spellStart"/>
+      <w:r>
+        <w:rPr>
+          <w:b/>
+          <w:bCs/>
+          <w:lang w:val="en-US"/>
+        </w:rPr>
+        <w:lastRenderedPageBreak/>
         <w:t>CarSpecific</w:t>
       </w:r>
-    </w:p>
-    <w:p>
-      <w:pPr>
-        <w:spacing w:after="0"/>
-        <w:rPr>
-          <w:lang w:val="en-US"/>
-        </w:rPr>
-      </w:pPr>
-      <w:r>
-        <w:rPr>
-          <w:lang w:val="en-US"/>
-        </w:rPr>
-        <w:t>A class that holds color and number of doors for car, so we can compose it in electric car and fuel car, without duplicating car functionality and properties, and being able to extend AElectricVehicle and AFuelVehicle accordingly</w:t>
+      <w:proofErr w:type="spellEnd"/>
+    </w:p>
+    <w:p>
+      <w:pPr>
+        <w:spacing w:after="0"/>
+        <w:rPr>
+          <w:lang w:val="en-US"/>
+        </w:rPr>
+      </w:pPr>
+      <w:r>
+        <w:rPr>
+          <w:lang w:val="en-US"/>
+        </w:rPr>
+        <w:t xml:space="preserve">A class that holds color and number of doors for car, so we can compose it in electric car and fuel car, without duplicating car functionality and properties, and being able to extend </w:t>
+      </w:r>
+      <w:proofErr w:type="spellStart"/>
+      <w:r>
+        <w:rPr>
+          <w:lang w:val="en-US"/>
+        </w:rPr>
+        <w:t>AElectricVehicle</w:t>
+      </w:r>
+      <w:proofErr w:type="spellEnd"/>
+      <w:r>
+        <w:rPr>
+          <w:lang w:val="en-US"/>
+        </w:rPr>
+        <w:t xml:space="preserve"> and </w:t>
+      </w:r>
+      <w:proofErr w:type="spellStart"/>
+      <w:r>
+        <w:rPr>
+          <w:lang w:val="en-US"/>
+        </w:rPr>
+        <w:t>AFuelVehicle</w:t>
+      </w:r>
+      <w:proofErr w:type="spellEnd"/>
+      <w:r>
+        <w:rPr>
+          <w:lang w:val="en-US"/>
+        </w:rPr>
+        <w:t xml:space="preserve"> accordingly</w:t>
       </w:r>
     </w:p>
     <w:p>
@@ -2026,6 +2798,634 @@
           <w:lang w:val="en-US"/>
         </w:rPr>
       </w:pPr>
+      <w:proofErr w:type="spellStart"/>
+      <w:r>
+        <w:rPr>
+          <w:b/>
+          <w:bCs/>
+          <w:lang w:val="en-US"/>
+        </w:rPr>
+        <w:t>TruckSpecific</w:t>
+      </w:r>
+      <w:proofErr w:type="spellEnd"/>
+    </w:p>
+    <w:p>
+      <w:pPr>
+        <w:spacing w:after="0"/>
+        <w:rPr>
+          <w:lang w:val="en-US"/>
+        </w:rPr>
+      </w:pPr>
+      <w:r>
+        <w:rPr>
+          <w:lang w:val="en-US"/>
+        </w:rPr>
+        <w:t xml:space="preserve">A class that holds </w:t>
+      </w:r>
+      <w:r>
+        <w:rPr>
+          <w:lang w:val="en-US"/>
+        </w:rPr>
+        <w:t>cargo volume and flag if having dangerous substances</w:t>
+      </w:r>
+      <w:r>
+        <w:rPr>
+          <w:lang w:val="en-US"/>
+        </w:rPr>
+        <w:t xml:space="preserve"> for </w:t>
+      </w:r>
+      <w:r>
+        <w:rPr>
+          <w:lang w:val="en-US"/>
+        </w:rPr>
+        <w:t>truck</w:t>
+      </w:r>
+      <w:r>
+        <w:rPr>
+          <w:lang w:val="en-US"/>
+        </w:rPr>
+        <w:t>, so we can compose it i</w:t>
+      </w:r>
+      <w:r>
+        <w:rPr>
+          <w:lang w:val="en-US"/>
+        </w:rPr>
+        <w:t>n</w:t>
+      </w:r>
+      <w:r>
+        <w:rPr>
+          <w:lang w:val="en-US"/>
+        </w:rPr>
+        <w:t xml:space="preserve"> electric </w:t>
+      </w:r>
+      <w:r>
+        <w:rPr>
+          <w:lang w:val="en-US"/>
+        </w:rPr>
+        <w:t>truck</w:t>
+      </w:r>
+      <w:r>
+        <w:rPr>
+          <w:lang w:val="en-US"/>
+        </w:rPr>
+        <w:t xml:space="preserve"> and fuel </w:t>
+      </w:r>
+      <w:r>
+        <w:rPr>
+          <w:lang w:val="en-US"/>
+        </w:rPr>
+        <w:t>truck</w:t>
+      </w:r>
+      <w:r>
+        <w:rPr>
+          <w:lang w:val="en-US"/>
+        </w:rPr>
+        <w:t xml:space="preserve">, without duplicating </w:t>
+      </w:r>
+      <w:r>
+        <w:rPr>
+          <w:lang w:val="en-US"/>
+        </w:rPr>
+        <w:t>truck</w:t>
+      </w:r>
+      <w:r>
+        <w:rPr>
+          <w:lang w:val="en-US"/>
+        </w:rPr>
+        <w:t xml:space="preserve"> functionality and properties, and being able to extend </w:t>
+      </w:r>
+      <w:proofErr w:type="spellStart"/>
+      <w:r>
+        <w:rPr>
+          <w:lang w:val="en-US"/>
+        </w:rPr>
+        <w:t>AElectricVehicle</w:t>
+      </w:r>
+      <w:proofErr w:type="spellEnd"/>
+      <w:r>
+        <w:rPr>
+          <w:lang w:val="en-US"/>
+        </w:rPr>
+        <w:t xml:space="preserve"> and </w:t>
+      </w:r>
+      <w:proofErr w:type="spellStart"/>
+      <w:r>
+        <w:rPr>
+          <w:lang w:val="en-US"/>
+        </w:rPr>
+        <w:t>AFuelVehicle</w:t>
+      </w:r>
+      <w:proofErr w:type="spellEnd"/>
+      <w:r>
+        <w:rPr>
+          <w:lang w:val="en-US"/>
+        </w:rPr>
+        <w:t xml:space="preserve"> accordingly</w:t>
+      </w:r>
+    </w:p>
+    <w:p>
+      <w:pPr>
+        <w:spacing w:before="240" w:after="0"/>
+        <w:rPr>
+          <w:b/>
+          <w:bCs/>
+          <w:lang w:val="en-US"/>
+        </w:rPr>
+      </w:pPr>
+      <w:proofErr w:type="spellStart"/>
+      <w:r>
+        <w:rPr>
+          <w:b/>
+          <w:bCs/>
+          <w:lang w:val="en-US"/>
+        </w:rPr>
+        <w:t>ElectricMotorcycle</w:t>
+      </w:r>
+      <w:proofErr w:type="spellEnd"/>
+    </w:p>
+    <w:p>
+      <w:pPr>
+        <w:spacing w:after="0"/>
+        <w:rPr>
+          <w:lang w:val="en-US"/>
+        </w:rPr>
+      </w:pPr>
+      <w:r>
+        <w:rPr>
+          <w:lang w:val="en-US"/>
+        </w:rPr>
+        <w:t xml:space="preserve">Extends </w:t>
+      </w:r>
+      <w:proofErr w:type="spellStart"/>
+      <w:r>
+        <w:rPr>
+          <w:lang w:val="en-US"/>
+        </w:rPr>
+        <w:t>AElectricVehicle</w:t>
+      </w:r>
+      <w:proofErr w:type="spellEnd"/>
+      <w:r>
+        <w:rPr>
+          <w:lang w:val="en-US"/>
+        </w:rPr>
+        <w:t xml:space="preserve"> and compose </w:t>
+      </w:r>
+      <w:proofErr w:type="spellStart"/>
+      <w:r>
+        <w:rPr>
+          <w:lang w:val="en-US"/>
+        </w:rPr>
+        <w:t>MotorcycleSpecific</w:t>
+      </w:r>
+      <w:proofErr w:type="spellEnd"/>
+      <w:r>
+        <w:rPr>
+          <w:lang w:val="en-US"/>
+        </w:rPr>
+        <w:t>, to gain all functionality relevant to an electric vehicle, and expose motorcycle specific functionality as well</w:t>
+      </w:r>
+    </w:p>
+    <w:p>
+      <w:pPr>
+        <w:spacing w:before="240" w:after="0"/>
+        <w:rPr>
+          <w:b/>
+          <w:bCs/>
+          <w:lang w:val="en-US"/>
+        </w:rPr>
+      </w:pPr>
+      <w:proofErr w:type="spellStart"/>
+      <w:r>
+        <w:rPr>
+          <w:b/>
+          <w:bCs/>
+          <w:lang w:val="en-US"/>
+        </w:rPr>
+        <w:t>FuelMotorcycle</w:t>
+      </w:r>
+      <w:proofErr w:type="spellEnd"/>
+    </w:p>
+    <w:p>
+      <w:pPr>
+        <w:spacing w:after="0"/>
+        <w:rPr>
+          <w:lang w:val="en-US"/>
+        </w:rPr>
+      </w:pPr>
+      <w:r>
+        <w:rPr>
+          <w:lang w:val="en-US"/>
+        </w:rPr>
+        <w:t xml:space="preserve">Extends </w:t>
+      </w:r>
+      <w:proofErr w:type="spellStart"/>
+      <w:r>
+        <w:rPr>
+          <w:lang w:val="en-US"/>
+        </w:rPr>
+        <w:t>AFuelVehicle</w:t>
+      </w:r>
+      <w:proofErr w:type="spellEnd"/>
+      <w:r>
+        <w:rPr>
+          <w:lang w:val="en-US"/>
+        </w:rPr>
+        <w:t xml:space="preserve"> and compose </w:t>
+      </w:r>
+      <w:proofErr w:type="spellStart"/>
+      <w:r>
+        <w:rPr>
+          <w:lang w:val="en-US"/>
+        </w:rPr>
+        <w:t>MotorcycleSpecific</w:t>
+      </w:r>
+      <w:proofErr w:type="spellEnd"/>
+      <w:r>
+        <w:rPr>
+          <w:lang w:val="en-US"/>
+        </w:rPr>
+        <w:t>, to gain all functionality relevant to a fuel vehicle, and expose motorcycle specific functionality as well</w:t>
+      </w:r>
+    </w:p>
+    <w:p>
+      <w:pPr>
+        <w:spacing w:before="240" w:after="0"/>
+        <w:rPr>
+          <w:b/>
+          <w:bCs/>
+          <w:lang w:val="en-US"/>
+        </w:rPr>
+      </w:pPr>
+      <w:proofErr w:type="spellStart"/>
+      <w:r>
+        <w:rPr>
+          <w:b/>
+          <w:bCs/>
+          <w:lang w:val="en-US"/>
+        </w:rPr>
+        <w:t>ElectricCar</w:t>
+      </w:r>
+      <w:proofErr w:type="spellEnd"/>
+    </w:p>
+    <w:p>
+      <w:pPr>
+        <w:spacing w:after="0"/>
+        <w:rPr>
+          <w:lang w:val="en-US"/>
+        </w:rPr>
+      </w:pPr>
+      <w:r>
+        <w:rPr>
+          <w:lang w:val="en-US"/>
+        </w:rPr>
+        <w:t xml:space="preserve">Extends </w:t>
+      </w:r>
+      <w:proofErr w:type="spellStart"/>
+      <w:r>
+        <w:rPr>
+          <w:lang w:val="en-US"/>
+        </w:rPr>
+        <w:t>AElectricVehicle</w:t>
+      </w:r>
+      <w:proofErr w:type="spellEnd"/>
+      <w:r>
+        <w:rPr>
+          <w:lang w:val="en-US"/>
+        </w:rPr>
+        <w:t xml:space="preserve"> and compose </w:t>
+      </w:r>
+      <w:proofErr w:type="spellStart"/>
+      <w:r>
+        <w:rPr>
+          <w:lang w:val="en-US"/>
+        </w:rPr>
+        <w:t>CarSpecific</w:t>
+      </w:r>
+      <w:proofErr w:type="spellEnd"/>
+      <w:r>
+        <w:rPr>
+          <w:lang w:val="en-US"/>
+        </w:rPr>
+        <w:t>, to gain all functionality relevant to an electric vehicle, and expose car specific functionality as well</w:t>
+      </w:r>
+    </w:p>
+    <w:p>
+      <w:pPr>
+        <w:spacing w:before="240" w:after="0"/>
+        <w:rPr>
+          <w:b/>
+          <w:bCs/>
+          <w:lang w:val="en-US"/>
+        </w:rPr>
+      </w:pPr>
+      <w:proofErr w:type="spellStart"/>
+      <w:r>
+        <w:rPr>
+          <w:b/>
+          <w:bCs/>
+          <w:lang w:val="en-US"/>
+        </w:rPr>
+        <w:t>FuelCar</w:t>
+      </w:r>
+      <w:proofErr w:type="spellEnd"/>
+    </w:p>
+    <w:p>
+      <w:pPr>
+        <w:spacing w:after="0"/>
+        <w:rPr>
+          <w:lang w:val="en-US"/>
+        </w:rPr>
+      </w:pPr>
+      <w:r>
+        <w:rPr>
+          <w:lang w:val="en-US"/>
+        </w:rPr>
+        <w:t xml:space="preserve">Extends </w:t>
+      </w:r>
+      <w:proofErr w:type="spellStart"/>
+      <w:r>
+        <w:rPr>
+          <w:lang w:val="en-US"/>
+        </w:rPr>
+        <w:t>AFuelVehicle</w:t>
+      </w:r>
+      <w:proofErr w:type="spellEnd"/>
+      <w:r>
+        <w:rPr>
+          <w:lang w:val="en-US"/>
+        </w:rPr>
+        <w:t xml:space="preserve"> and compose </w:t>
+      </w:r>
+      <w:proofErr w:type="spellStart"/>
+      <w:r>
+        <w:rPr>
+          <w:lang w:val="en-US"/>
+        </w:rPr>
+        <w:t>CarSpecific</w:t>
+      </w:r>
+      <w:proofErr w:type="spellEnd"/>
+      <w:r>
+        <w:rPr>
+          <w:lang w:val="en-US"/>
+        </w:rPr>
+        <w:t>, to gain all functionality relevant to a fuel vehicle, and expose car specific functionality as well</w:t>
+      </w:r>
+    </w:p>
+    <w:p>
+      <w:pPr>
+        <w:spacing w:before="240" w:after="0"/>
+        <w:rPr>
+          <w:b/>
+          <w:bCs/>
+          <w:lang w:val="en-US"/>
+        </w:rPr>
+      </w:pPr>
+      <w:proofErr w:type="spellStart"/>
+      <w:r>
+        <w:rPr>
+          <w:b/>
+          <w:bCs/>
+          <w:lang w:val="en-US"/>
+        </w:rPr>
+        <w:t>FuelTruck</w:t>
+      </w:r>
+      <w:proofErr w:type="spellEnd"/>
+    </w:p>
+    <w:p>
+      <w:pPr>
+        <w:spacing w:after="0"/>
+        <w:rPr>
+          <w:lang w:val="en-US"/>
+        </w:rPr>
+      </w:pPr>
+      <w:r>
+        <w:rPr>
+          <w:lang w:val="en-US"/>
+        </w:rPr>
+        <w:t xml:space="preserve">Extends </w:t>
+      </w:r>
+      <w:proofErr w:type="spellStart"/>
+      <w:r>
+        <w:rPr>
+          <w:lang w:val="en-US"/>
+        </w:rPr>
+        <w:t>AFuelVehicle</w:t>
+      </w:r>
+      <w:proofErr w:type="spellEnd"/>
+      <w:r>
+        <w:rPr>
+          <w:lang w:val="en-US"/>
+        </w:rPr>
+        <w:t xml:space="preserve"> and compose </w:t>
+      </w:r>
+      <w:proofErr w:type="spellStart"/>
+      <w:r>
+        <w:rPr>
+          <w:lang w:val="en-US"/>
+        </w:rPr>
+        <w:t>TruckSpecific</w:t>
+      </w:r>
+      <w:proofErr w:type="spellEnd"/>
+      <w:r>
+        <w:rPr>
+          <w:lang w:val="en-US"/>
+        </w:rPr>
+        <w:t>, to gain all functionality relevant to a fuel vehicle, and expose truck specific functionality as well</w:t>
+      </w:r>
+    </w:p>
+    <w:p>
+      <w:pPr>
+        <w:spacing w:before="240" w:after="0"/>
+        <w:rPr>
+          <w:b/>
+          <w:bCs/>
+          <w:lang w:val="en-US"/>
+        </w:rPr>
+      </w:pPr>
+      <w:proofErr w:type="spellStart"/>
+      <w:r>
+        <w:rPr>
+          <w:b/>
+          <w:bCs/>
+          <w:lang w:val="en-US"/>
+        </w:rPr>
+        <w:t>GarageImpl</w:t>
+      </w:r>
+      <w:proofErr w:type="spellEnd"/>
+    </w:p>
+    <w:p>
+      <w:pPr>
+        <w:spacing w:after="0"/>
+        <w:rPr>
+          <w:lang w:val="en-US"/>
+        </w:rPr>
+      </w:pPr>
+      <w:r>
+        <w:rPr>
+          <w:lang w:val="en-US"/>
+        </w:rPr>
+        <w:t xml:space="preserve">A concrete implementation of </w:t>
+      </w:r>
+      <w:proofErr w:type="spellStart"/>
+      <w:r>
+        <w:rPr>
+          <w:lang w:val="en-US"/>
+        </w:rPr>
+        <w:t>IGarage</w:t>
+      </w:r>
+      <w:proofErr w:type="spellEnd"/>
+      <w:r>
+        <w:rPr>
+          <w:lang w:val="en-US"/>
+        </w:rPr>
+        <w:t xml:space="preserve">. See </w:t>
+      </w:r>
+      <w:proofErr w:type="spellStart"/>
+      <w:r>
+        <w:rPr>
+          <w:lang w:val="en-US"/>
+        </w:rPr>
+        <w:t>IGarage</w:t>
+      </w:r>
+      <w:proofErr w:type="spellEnd"/>
+    </w:p>
+    <w:p>
+      <w:pPr>
+        <w:spacing w:before="240" w:after="0"/>
+        <w:rPr>
+          <w:b/>
+          <w:bCs/>
+          <w:lang w:val="en-US"/>
+        </w:rPr>
+      </w:pPr>
+      <w:proofErr w:type="spellStart"/>
+      <w:r>
+        <w:rPr>
+          <w:b/>
+          <w:bCs/>
+          <w:lang w:val="en-US"/>
+        </w:rPr>
+        <w:t>GarageVehicle</w:t>
+      </w:r>
+      <w:proofErr w:type="spellEnd"/>
+    </w:p>
+    <w:p>
+      <w:pPr>
+        <w:spacing w:after="0"/>
+        <w:rPr>
+          <w:lang w:val="en-US"/>
+        </w:rPr>
+      </w:pPr>
+      <w:r>
+        <w:rPr>
+          <w:lang w:val="en-US"/>
+        </w:rPr>
+        <w:t xml:space="preserve">A concrete implementation of </w:t>
+      </w:r>
+      <w:proofErr w:type="spellStart"/>
+      <w:r>
+        <w:rPr>
+          <w:lang w:val="en-US"/>
+        </w:rPr>
+        <w:t>IGarageVehicle</w:t>
+      </w:r>
+      <w:proofErr w:type="spellEnd"/>
+      <w:r>
+        <w:rPr>
+          <w:lang w:val="en-US"/>
+        </w:rPr>
+        <w:t xml:space="preserve">. See </w:t>
+      </w:r>
+      <w:proofErr w:type="spellStart"/>
+      <w:r>
+        <w:rPr>
+          <w:lang w:val="en-US"/>
+        </w:rPr>
+        <w:t>IGarageVehicle</w:t>
+      </w:r>
+      <w:proofErr w:type="spellEnd"/>
+    </w:p>
+    <w:p>
+      <w:pPr>
+        <w:spacing w:before="240" w:after="0"/>
+        <w:rPr>
+          <w:b/>
+          <w:bCs/>
+          <w:lang w:val="en-US"/>
+        </w:rPr>
+      </w:pPr>
+      <w:proofErr w:type="spellStart"/>
+      <w:r>
+        <w:rPr>
+          <w:b/>
+          <w:bCs/>
+          <w:lang w:val="en-US"/>
+        </w:rPr>
+        <w:t>VehicleToReportVisitor</w:t>
+      </w:r>
+      <w:proofErr w:type="spellEnd"/>
+    </w:p>
+    <w:p>
+      <w:pPr>
+        <w:spacing w:after="0"/>
+        <w:rPr>
+          <w:b/>
+          <w:bCs/>
+          <w:lang w:val="en-US"/>
+        </w:rPr>
+      </w:pPr>
+      <w:r>
+        <w:rPr>
+          <w:lang w:val="en-US"/>
+        </w:rPr>
+        <w:t xml:space="preserve">An implementation of </w:t>
+      </w:r>
+      <w:proofErr w:type="spellStart"/>
+      <w:r>
+        <w:rPr>
+          <w:lang w:val="en-US"/>
+        </w:rPr>
+        <w:t>IVehicleVisitor</w:t>
+      </w:r>
+      <w:proofErr w:type="spellEnd"/>
+      <w:r>
+        <w:rPr>
+          <w:lang w:val="en-US"/>
+        </w:rPr>
+        <w:t xml:space="preserve"> which visits each vehicle type in order to create a string report for a vehicle, ready to be printed</w:t>
+      </w:r>
+    </w:p>
+    <w:p>
+      <w:pPr>
+        <w:rPr>
+          <w:rFonts w:asciiTheme="majorHAnsi" w:eastAsiaTheme="majorEastAsia" w:hAnsiTheme="majorHAnsi" w:cstheme="majorBidi"/>
+          <w:b/>
+          <w:bCs/>
+          <w:color w:val="2F5496" w:themeColor="accent1" w:themeShade="BF"/>
+          <w:sz w:val="32"/>
+          <w:szCs w:val="32"/>
+          <w:lang w:val="en-US"/>
+        </w:rPr>
+      </w:pPr>
+      <w:r>
+        <w:rPr>
+          <w:b/>
+          <w:bCs/>
+          <w:lang w:val="en-US"/>
+        </w:rPr>
+        <w:br w:type="page"/>
+      </w:r>
+    </w:p>
+    <w:p>
+      <w:pPr>
+        <w:pStyle w:val="Heading1"/>
+        <w:rPr>
+          <w:b/>
+          <w:bCs/>
+          <w:lang w:val="en-US"/>
+        </w:rPr>
+      </w:pPr>
+      <w:proofErr w:type="spellStart"/>
       <w:r>
         <w:rPr>
           <w:b/>
@@ -2033,93 +3433,64 @@
           <w:lang w:val="en-US"/>
         </w:rPr>
         <w:lastRenderedPageBreak/>
-        <w:t>TruckSpecific</w:t>
-      </w:r>
-    </w:p>
-    <w:p>
-      <w:pPr>
-        <w:spacing w:after="0"/>
-        <w:rPr>
-          <w:lang w:val="en-US"/>
-        </w:rPr>
-      </w:pPr>
-      <w:r>
-        <w:rPr>
-          <w:lang w:val="en-US"/>
-        </w:rPr>
-        <w:t xml:space="preserve">A class that holds </w:t>
-      </w:r>
-      <w:r>
-        <w:rPr>
-          <w:lang w:val="en-US"/>
-        </w:rPr>
-        <w:t>cargo volume and flag if having dangerous substances</w:t>
-      </w:r>
-      <w:r>
-        <w:rPr>
-          <w:lang w:val="en-US"/>
-        </w:rPr>
-        <w:t xml:space="preserve"> for </w:t>
-      </w:r>
-      <w:r>
-        <w:rPr>
-          <w:lang w:val="en-US"/>
-        </w:rPr>
-        <w:t>truck</w:t>
-      </w:r>
-      <w:r>
-        <w:rPr>
-          <w:lang w:val="en-US"/>
-        </w:rPr>
-        <w:t>, so we can compose it i</w:t>
-      </w:r>
-      <w:r>
-        <w:rPr>
-          <w:lang w:val="en-US"/>
-        </w:rPr>
-        <w:t>n</w:t>
-      </w:r>
-      <w:r>
-        <w:rPr>
-          <w:lang w:val="en-US"/>
-        </w:rPr>
-        <w:t xml:space="preserve"> electric </w:t>
-      </w:r>
-      <w:r>
-        <w:rPr>
-          <w:lang w:val="en-US"/>
-        </w:rPr>
-        <w:t>truck</w:t>
-      </w:r>
-      <w:r>
-        <w:rPr>
-          <w:lang w:val="en-US"/>
-        </w:rPr>
-        <w:t xml:space="preserve"> and fuel </w:t>
-      </w:r>
-      <w:r>
-        <w:rPr>
-          <w:lang w:val="en-US"/>
-        </w:rPr>
-        <w:t>truck</w:t>
-      </w:r>
-      <w:r>
-        <w:rPr>
-          <w:lang w:val="en-US"/>
-        </w:rPr>
-        <w:t xml:space="preserve">, without duplicating </w:t>
-      </w:r>
-      <w:r>
-        <w:rPr>
-          <w:lang w:val="en-US"/>
-        </w:rPr>
-        <w:t>truck</w:t>
-      </w:r>
-      <w:r>
-        <w:rPr>
-          <w:lang w:val="en-US"/>
-        </w:rPr>
-        <w:t xml:space="preserve"> functionality and properties, and being able to extend AElectricVehicle and AFuelVehicle accordingly</w:t>
+        <w:t>ConsoleUI</w:t>
+      </w:r>
+      <w:proofErr w:type="spellEnd"/>
+    </w:p>
+    <w:p>
+      <w:pPr>
+        <w:spacing w:after="0"/>
+        <w:rPr>
+          <w:b/>
+          <w:bCs/>
+          <w:lang w:val="en-US"/>
+        </w:rPr>
+      </w:pPr>
+      <w:proofErr w:type="spellStart"/>
+      <w:r>
+        <w:rPr>
+          <w:b/>
+          <w:bCs/>
+          <w:lang w:val="en-US"/>
+        </w:rPr>
+        <w:t>MenuItem</w:t>
+      </w:r>
+      <w:proofErr w:type="spellEnd"/>
+      <w:r>
+        <w:rPr>
+          <w:b/>
+          <w:bCs/>
+          <w:lang w:val="en-US"/>
+        </w:rPr>
+        <w:t>&lt;T&gt;</w:t>
+      </w:r>
+    </w:p>
+    <w:p>
+      <w:pPr>
+        <w:spacing w:after="0"/>
+        <w:rPr>
+          <w:lang w:val="en-US"/>
+        </w:rPr>
+      </w:pPr>
+      <w:r>
+        <w:rPr>
+          <w:lang w:val="en-US"/>
+        </w:rPr>
+        <w:t>A menu item has a generic item type, text to display (in console/</w:t>
+      </w:r>
+      <w:proofErr w:type="spellStart"/>
+      <w:r>
+        <w:rPr>
+          <w:lang w:val="en-US"/>
+        </w:rPr>
+        <w:t>ui</w:t>
+      </w:r>
+      <w:proofErr w:type="spellEnd"/>
+      <w:r>
+        <w:rPr>
+          <w:lang w:val="en-US"/>
+        </w:rPr>
+        <w:t>), and a delegate (event handler) to be notified when the menu item is selected.</w:t>
       </w:r>
     </w:p>
     <w:p>
@@ -2131,27 +3502,107 @@
           <w:lang w:val="en-US"/>
         </w:rPr>
       </w:pPr>
-      <w:r>
-        <w:rPr>
-          <w:b/>
-          <w:bCs/>
-          <w:lang w:val="en-US"/>
-        </w:rPr>
-        <w:t>ElectricMotorcycle</w:t>
-      </w:r>
-    </w:p>
-    <w:p>
-      <w:pPr>
-        <w:spacing w:after="0"/>
-        <w:rPr>
-          <w:lang w:val="en-US"/>
-        </w:rPr>
-      </w:pPr>
-      <w:r>
-        <w:rPr>
-          <w:lang w:val="en-US"/>
-        </w:rPr>
-        <w:t>Extends AElectricVehicle and compose MotorcycleSpecific, to gain all functionality relevant to an electric vehicle, and expose motorcycle specific functionality as well</w:t>
+      <w:proofErr w:type="spellStart"/>
+      <w:r>
+        <w:rPr>
+          <w:b/>
+          <w:bCs/>
+          <w:lang w:val="en-US"/>
+        </w:rPr>
+        <w:t>MenuItemGroup</w:t>
+      </w:r>
+      <w:proofErr w:type="spellEnd"/>
+      <w:r>
+        <w:rPr>
+          <w:b/>
+          <w:bCs/>
+          <w:lang w:val="en-US"/>
+        </w:rPr>
+        <w:t>&lt;T&gt;</w:t>
+      </w:r>
+    </w:p>
+    <w:p>
+      <w:pPr>
+        <w:spacing w:after="0"/>
+        <w:rPr>
+          <w:lang w:val="en-US"/>
+        </w:rPr>
+      </w:pPr>
+      <w:r>
+        <w:rPr>
+          <w:lang w:val="en-US"/>
+        </w:rPr>
+        <w:t xml:space="preserve">Implements </w:t>
+      </w:r>
+      <w:proofErr w:type="spellStart"/>
+      <w:r>
+        <w:rPr>
+          <w:lang w:val="en-US"/>
+        </w:rPr>
+        <w:t>ICollection</w:t>
+      </w:r>
+      <w:proofErr w:type="spellEnd"/>
+      <w:r>
+        <w:rPr>
+          <w:lang w:val="en-US"/>
+        </w:rPr>
+        <w:t>&lt;</w:t>
+      </w:r>
+      <w:proofErr w:type="spellStart"/>
+      <w:r>
+        <w:rPr>
+          <w:lang w:val="en-US"/>
+        </w:rPr>
+        <w:t>MenuItem</w:t>
+      </w:r>
+      <w:proofErr w:type="spellEnd"/>
+      <w:r>
+        <w:rPr>
+          <w:lang w:val="en-US"/>
+        </w:rPr>
+        <w:t>&lt;T&gt;&gt; in order to group several menu items.</w:t>
+      </w:r>
+    </w:p>
+    <w:p>
+      <w:pPr>
+        <w:spacing w:after="0"/>
+        <w:rPr>
+          <w:lang w:val="en-US"/>
+        </w:rPr>
+      </w:pPr>
+      <w:r>
+        <w:rPr>
+          <w:lang w:val="en-US"/>
+        </w:rPr>
+        <w:t xml:space="preserve">We also maintain a Dictionary inside this class, to make sure each menu item is added once, and to support </w:t>
+      </w:r>
+      <w:proofErr w:type="spellStart"/>
+      <w:r>
+        <w:rPr>
+          <w:lang w:val="en-US"/>
+        </w:rPr>
+        <w:t>indexOf</w:t>
+      </w:r>
+      <w:proofErr w:type="spellEnd"/>
+      <w:r>
+        <w:rPr>
+          <w:lang w:val="en-US"/>
+        </w:rPr>
+        <w:t xml:space="preserve"> and Get operations to take O(1) instead of O(n) of searching in a list. (We map between a menu item to its index in the list of menu items)</w:t>
+      </w:r>
+    </w:p>
+    <w:p>
+      <w:pPr>
+        <w:spacing w:after="0"/>
+        <w:rPr>
+          <w:lang w:val="en-US"/>
+        </w:rPr>
+      </w:pPr>
+      <w:r>
+        <w:rPr>
+          <w:lang w:val="en-US"/>
+        </w:rPr>
+        <w:t>The list is needed so we will keep the order to adding the menu items.</w:t>
       </w:r>
     </w:p>
     <w:p>
@@ -2163,27 +3614,77 @@
           <w:lang w:val="en-US"/>
         </w:rPr>
       </w:pPr>
-      <w:r>
-        <w:rPr>
-          <w:b/>
-          <w:bCs/>
-          <w:lang w:val="en-US"/>
-        </w:rPr>
-        <w:t>FuelMotorcycle</w:t>
-      </w:r>
-    </w:p>
-    <w:p>
-      <w:pPr>
-        <w:spacing w:after="0"/>
-        <w:rPr>
-          <w:lang w:val="en-US"/>
-        </w:rPr>
-      </w:pPr>
-      <w:r>
-        <w:rPr>
-          <w:lang w:val="en-US"/>
-        </w:rPr>
-        <w:t>Extends AFuelVehicle and compose MotorcycleSpecific, to gain all functionality relevant to a fuel vehicle, and expose motorcycle specific functionality as well</w:t>
+      <w:proofErr w:type="spellStart"/>
+      <w:r>
+        <w:rPr>
+          <w:b/>
+          <w:bCs/>
+          <w:lang w:val="en-US"/>
+        </w:rPr>
+        <w:t>ConsoleMenuManager</w:t>
+      </w:r>
+      <w:proofErr w:type="spellEnd"/>
+      <w:r>
+        <w:rPr>
+          <w:b/>
+          <w:bCs/>
+          <w:lang w:val="en-US"/>
+        </w:rPr>
+        <w:t>&lt;</w:t>
+      </w:r>
+      <w:proofErr w:type="spellStart"/>
+      <w:r>
+        <w:rPr>
+          <w:b/>
+          <w:bCs/>
+          <w:lang w:val="en-US"/>
+        </w:rPr>
+        <w:t>T</w:t>
+      </w:r>
+      <w:r>
+        <w:rPr>
+          <w:b/>
+          <w:bCs/>
+          <w:lang w:val="en-US"/>
+        </w:rPr>
+        <w:t>MenuItem</w:t>
+      </w:r>
+      <w:proofErr w:type="spellEnd"/>
+      <w:r>
+        <w:rPr>
+          <w:b/>
+          <w:bCs/>
+          <w:lang w:val="en-US"/>
+        </w:rPr>
+        <w:t>&gt;</w:t>
+      </w:r>
+    </w:p>
+    <w:p>
+      <w:pPr>
+        <w:spacing w:after="0"/>
+        <w:rPr>
+          <w:lang w:val="en-US"/>
+        </w:rPr>
+      </w:pPr>
+      <w:r>
+        <w:rPr>
+          <w:lang w:val="en-US"/>
+        </w:rPr>
+        <w:t>This class created so we can print a menu item group to console and ask user to select a menu item.</w:t>
+      </w:r>
+    </w:p>
+    <w:p>
+      <w:pPr>
+        <w:spacing w:after="0"/>
+        <w:rPr>
+          <w:lang w:val="en-US"/>
+        </w:rPr>
+      </w:pPr>
+      <w:r>
+        <w:rPr>
+          <w:lang w:val="en-US"/>
+        </w:rPr>
+        <w:t>This way we support multiple menu item groups so we can display them in “different” screens.</w:t>
       </w:r>
     </w:p>
     <w:p>
@@ -2195,27 +3696,93 @@
           <w:lang w:val="en-US"/>
         </w:rPr>
       </w:pPr>
-      <w:r>
-        <w:rPr>
-          <w:b/>
-          <w:bCs/>
-          <w:lang w:val="en-US"/>
-        </w:rPr>
-        <w:t>ElectricCar</w:t>
-      </w:r>
-    </w:p>
-    <w:p>
-      <w:pPr>
-        <w:spacing w:after="0"/>
-        <w:rPr>
-          <w:lang w:val="en-US"/>
-        </w:rPr>
-      </w:pPr>
-      <w:r>
-        <w:rPr>
-          <w:lang w:val="en-US"/>
-        </w:rPr>
-        <w:t>Extends AElectricVehicle and compose CarSpecific, to gain all functionality relevant to an electric vehicle, and expose car specific functionality as well</w:t>
+      <w:proofErr w:type="spellStart"/>
+      <w:r>
+        <w:rPr>
+          <w:b/>
+          <w:bCs/>
+          <w:lang w:val="en-US"/>
+        </w:rPr>
+        <w:t>AMenu</w:t>
+      </w:r>
+      <w:proofErr w:type="spellEnd"/>
+      <w:r>
+        <w:rPr>
+          <w:b/>
+          <w:bCs/>
+          <w:lang w:val="en-US"/>
+        </w:rPr>
+        <w:t>&lt;T&gt;</w:t>
+      </w:r>
+    </w:p>
+    <w:p>
+      <w:pPr>
+        <w:spacing w:after="0"/>
+        <w:rPr>
+          <w:lang w:val="en-US"/>
+        </w:rPr>
+      </w:pPr>
+      <w:r>
+        <w:rPr>
+          <w:lang w:val="en-US"/>
+        </w:rPr>
+        <w:t>Base class (abstract) for a menu in the UI layer.</w:t>
+      </w:r>
+    </w:p>
+    <w:p>
+      <w:pPr>
+        <w:spacing w:after="0"/>
+        <w:rPr>
+          <w:lang w:val="en-US"/>
+        </w:rPr>
+      </w:pPr>
+      <w:r>
+        <w:rPr>
+          <w:lang w:val="en-US"/>
+        </w:rPr>
+        <w:t xml:space="preserve">A menu consists of menu item group and uses </w:t>
+      </w:r>
+      <w:proofErr w:type="spellStart"/>
+      <w:r>
+        <w:rPr>
+          <w:lang w:val="en-US"/>
+        </w:rPr>
+        <w:t>ConsoleMenuManager</w:t>
+      </w:r>
+      <w:proofErr w:type="spellEnd"/>
+      <w:r>
+        <w:rPr>
+          <w:lang w:val="en-US"/>
+        </w:rPr>
+        <w:t xml:space="preserve"> to print the menu item group.</w:t>
+      </w:r>
+    </w:p>
+    <w:p>
+      <w:pPr>
+        <w:spacing w:after="0"/>
+        <w:rPr>
+          <w:lang w:val="en-US"/>
+        </w:rPr>
+      </w:pPr>
+      <w:r>
+        <w:rPr>
+          <w:lang w:val="en-US"/>
+        </w:rPr>
+        <w:t xml:space="preserve">Each “page” of our application derives from </w:t>
+      </w:r>
+      <w:proofErr w:type="spellStart"/>
+      <w:r>
+        <w:rPr>
+          <w:lang w:val="en-US"/>
+        </w:rPr>
+        <w:t>AMenu</w:t>
+      </w:r>
+      <w:proofErr w:type="spellEnd"/>
+      <w:r>
+        <w:rPr>
+          <w:lang w:val="en-US"/>
+        </w:rPr>
+        <w:t xml:space="preserve"> and initializes its own menu item group.</w:t>
       </w:r>
     </w:p>
     <w:p>
@@ -2227,27 +3794,113 @@
           <w:lang w:val="en-US"/>
         </w:rPr>
       </w:pPr>
-      <w:r>
-        <w:rPr>
-          <w:b/>
-          <w:bCs/>
-          <w:lang w:val="en-US"/>
-        </w:rPr>
-        <w:t>FuelCar</w:t>
-      </w:r>
-    </w:p>
-    <w:p>
-      <w:pPr>
-        <w:spacing w:after="0"/>
-        <w:rPr>
-          <w:lang w:val="en-US"/>
-        </w:rPr>
-      </w:pPr>
-      <w:r>
-        <w:rPr>
-          <w:lang w:val="en-US"/>
-        </w:rPr>
-        <w:t>Extends AFuelVehicle and compose CarSpecific, to gain all functionality relevant to a fuel vehicle, and expose car specific functionality as well</w:t>
+      <w:proofErr w:type="spellStart"/>
+      <w:r>
+        <w:rPr>
+          <w:b/>
+          <w:bCs/>
+          <w:lang w:val="en-US"/>
+        </w:rPr>
+        <w:t>AddVehicleMenu</w:t>
+      </w:r>
+      <w:proofErr w:type="spellEnd"/>
+    </w:p>
+    <w:p>
+      <w:pPr>
+        <w:spacing w:after="0"/>
+        <w:rPr>
+          <w:lang w:val="en-US"/>
+        </w:rPr>
+      </w:pPr>
+      <w:r>
+        <w:rPr>
+          <w:lang w:val="en-US"/>
+        </w:rPr>
+        <w:t xml:space="preserve">Maybe the most complex class in the exercise, as it uses </w:t>
+      </w:r>
+      <w:proofErr w:type="spellStart"/>
+      <w:r>
+        <w:rPr>
+          <w:lang w:val="en-US"/>
+        </w:rPr>
+        <w:t>ReflectionUtils</w:t>
+      </w:r>
+      <w:proofErr w:type="spellEnd"/>
+      <w:r>
+        <w:rPr>
+          <w:lang w:val="en-US"/>
+        </w:rPr>
+        <w:t xml:space="preserve"> in order to support adding new vehicles to the system, in such a way that we will not have to modify this class in case adding new vehicle type.</w:t>
+      </w:r>
+    </w:p>
+    <w:p>
+      <w:pPr>
+        <w:spacing w:after="0"/>
+        <w:rPr>
+          <w:lang w:val="en-US"/>
+        </w:rPr>
+      </w:pPr>
+      <w:r>
+        <w:rPr>
+          <w:lang w:val="en-US"/>
+        </w:rPr>
+        <w:t xml:space="preserve">We achieve this by scanning, in reflection, all the vehicle types from </w:t>
+      </w:r>
+      <w:proofErr w:type="spellStart"/>
+      <w:r>
+        <w:rPr>
+          <w:lang w:val="en-US"/>
+        </w:rPr>
+        <w:t>VehicleType</w:t>
+      </w:r>
+      <w:proofErr w:type="spellEnd"/>
+      <w:r>
+        <w:rPr>
+          <w:lang w:val="en-US"/>
+        </w:rPr>
+        <w:t xml:space="preserve"> struct. Then we show them in our menu so user can select what vehicle type he’s like to enter. Once there will be a new vehicle type added, we will show it as well </w:t>
+      </w:r>
+      <w:r>
+        <w:rPr>
+          <w:lang w:val="en-US"/>
+        </w:rPr>
+        <w:t>be</w:t>
+      </w:r>
+      <w:r>
+        <w:rPr>
+          <w:lang w:val="en-US"/>
+        </w:rPr>
+        <w:t>cause we look for ALL the vehicle types in reflection.</w:t>
+      </w:r>
+    </w:p>
+    <w:p>
+      <w:pPr>
+        <w:spacing w:after="0"/>
+        <w:rPr>
+          <w:lang w:val="en-US"/>
+        </w:rPr>
+      </w:pPr>
+      <w:r>
+        <w:rPr>
+          <w:lang w:val="en-US"/>
+        </w:rPr>
+        <w:t xml:space="preserve">Then, once we have created a vehicle, we scan its type in reflection to detect public instance properties that are writeable. For each property that we detect, we ask the user to enter a value (with validation based on the property type) and set it to the vehicle. You may find this logic in </w:t>
+      </w:r>
+      <w:proofErr w:type="spellStart"/>
+      <w:r>
+        <w:rPr>
+          <w:b/>
+          <w:bCs/>
+          <w:lang w:val="en-US"/>
+        </w:rPr>
+        <w:t>ReflectionUtils</w:t>
+      </w:r>
+      <w:proofErr w:type="spellEnd"/>
+      <w:r>
+        <w:rPr>
+          <w:lang w:val="en-US"/>
+        </w:rPr>
+        <w:t xml:space="preserve"> class.</w:t>
       </w:r>
     </w:p>
     <w:p>
@@ -2259,140 +3912,54 @@
           <w:lang w:val="en-US"/>
         </w:rPr>
       </w:pPr>
-      <w:r>
-        <w:rPr>
-          <w:b/>
-          <w:bCs/>
-          <w:lang w:val="en-US"/>
-        </w:rPr>
-        <w:t>FuelTruck</w:t>
-      </w:r>
-    </w:p>
-    <w:p>
-      <w:pPr>
-        <w:spacing w:after="0"/>
-        <w:rPr>
-          <w:lang w:val="en-US"/>
-        </w:rPr>
-      </w:pPr>
-      <w:r>
-        <w:rPr>
-          <w:lang w:val="en-US"/>
-        </w:rPr>
-        <w:t>Extends AFuelVehicle and compose TruckSpecific, to gain all functionality relevant to a fuel vehicle, and expose truck specific functionality as well</w:t>
-      </w:r>
-    </w:p>
-    <w:p>
-      <w:pPr>
-        <w:spacing w:before="240" w:after="0"/>
-        <w:rPr>
-          <w:b/>
-          <w:bCs/>
-          <w:lang w:val="en-US"/>
-        </w:rPr>
-      </w:pPr>
-      <w:r>
-        <w:rPr>
-          <w:b/>
-          <w:bCs/>
-          <w:lang w:val="en-US"/>
-        </w:rPr>
-        <w:t>GarageImpl</w:t>
-      </w:r>
-    </w:p>
-    <w:p>
-      <w:pPr>
-        <w:spacing w:after="0"/>
-        <w:rPr>
-          <w:lang w:val="en-US"/>
-        </w:rPr>
-      </w:pPr>
-      <w:r>
-        <w:rPr>
-          <w:lang w:val="en-US"/>
-        </w:rPr>
-        <w:t>A concrete implementation of IGarage. See IGarage</w:t>
-      </w:r>
-    </w:p>
-    <w:p>
-      <w:pPr>
-        <w:spacing w:before="240" w:after="0"/>
-        <w:rPr>
-          <w:b/>
-          <w:bCs/>
-          <w:lang w:val="en-US"/>
-        </w:rPr>
-      </w:pPr>
-      <w:r>
-        <w:rPr>
-          <w:b/>
-          <w:bCs/>
-          <w:lang w:val="en-US"/>
-        </w:rPr>
-        <w:t>GarageVehicle</w:t>
-      </w:r>
-    </w:p>
-    <w:p>
-      <w:pPr>
-        <w:spacing w:after="0"/>
-        <w:rPr>
-          <w:lang w:val="en-US"/>
-        </w:rPr>
-      </w:pPr>
-      <w:r>
-        <w:rPr>
-          <w:lang w:val="en-US"/>
-        </w:rPr>
-        <w:t>A concrete implementation of IGarageVehicle. See IGarageVehicle</w:t>
-      </w:r>
-    </w:p>
-    <w:p>
-      <w:pPr>
-        <w:spacing w:before="240" w:after="0"/>
-        <w:rPr>
-          <w:b/>
-          <w:bCs/>
-          <w:lang w:val="en-US"/>
-        </w:rPr>
-      </w:pPr>
-      <w:r>
-        <w:rPr>
-          <w:b/>
-          <w:bCs/>
-          <w:lang w:val="en-US"/>
-        </w:rPr>
-        <w:t>VehicleToReportVisitor</w:t>
-      </w:r>
-    </w:p>
-    <w:p>
-      <w:pPr>
-        <w:spacing w:after="0"/>
-        <w:rPr>
-          <w:b/>
-          <w:bCs/>
-          <w:lang w:val="en-US"/>
-        </w:rPr>
-      </w:pPr>
-      <w:r>
-        <w:rPr>
-          <w:lang w:val="en-US"/>
-        </w:rPr>
-        <w:t>An implementation of IVehicleVisitor which visits each vehicle type in order to create a string report for a vehicle, ready to be printed</w:t>
-      </w:r>
-    </w:p>
-    <w:p>
-      <w:pPr>
-        <w:spacing w:after="0"/>
-        <w:rPr>
-          <w:b/>
-          <w:bCs/>
-          <w:lang w:val="en-US"/>
-        </w:rPr>
-      </w:pPr>
+      <w:proofErr w:type="spellStart"/>
+      <w:r>
+        <w:rPr>
+          <w:b/>
+          <w:bCs/>
+          <w:lang w:val="en-US"/>
+        </w:rPr>
+        <w:t>MainMenu</w:t>
+      </w:r>
+      <w:proofErr w:type="spellEnd"/>
+    </w:p>
+    <w:p>
+      <w:pPr>
+        <w:spacing w:after="0"/>
+        <w:rPr>
+          <w:lang w:val="en-US"/>
+        </w:rPr>
+      </w:pPr>
+      <w:r>
+        <w:rPr>
+          <w:lang w:val="en-US"/>
+        </w:rPr>
+        <w:t>The main menu of the application is displayed until user selects to exit.</w:t>
+      </w:r>
     </w:p>
     <w:p>
       <w:pPr>
         <w:pStyle w:val="Subtitle"/>
+        <w:rPr>
+          <w:lang w:val="en-US"/>
+        </w:rPr>
+      </w:pPr>
+    </w:p>
+    <w:p>
+      <w:pPr>
+        <w:rPr>
+          <w:lang w:val="en-US"/>
+        </w:rPr>
+      </w:pPr>
+      <w:r>
+        <w:rPr>
+          <w:lang w:val="en-US"/>
+        </w:rPr>
+        <w:t>There are additional menus, but they are too simple to understand from the class diagram below.</w:t>
+      </w:r>
+    </w:p>
+    <w:p>
+      <w:pPr>
         <w:rPr>
           <w:lang w:val="en-US"/>
         </w:rPr>
@@ -2534,20 +4101,48 @@
         <w:rPr>
           <w:lang w:val="en-US"/>
         </w:rPr>
-        <w:t>Please note the “XXXSpecific” is a part that we compose in order to share common stuff between Electric and Fuel implementations</w:t>
-      </w:r>
-    </w:p>
-    <w:p>
-      <w:pPr>
-        <w:rPr>
-          <w:lang w:val="en-US"/>
-        </w:rPr>
-      </w:pPr>
-      <w:r>
-        <w:rPr>
-          <w:lang w:val="en-US"/>
-        </w:rPr>
-        <w:t xml:space="preserve">So is the Engine, which contains energy details that we compose inside AVehicle. </w:t>
+        <w:t>Please note the “</w:t>
+      </w:r>
+      <w:proofErr w:type="spellStart"/>
+      <w:r>
+        <w:rPr>
+          <w:lang w:val="en-US"/>
+        </w:rPr>
+        <w:t>XXXSpecific</w:t>
+      </w:r>
+      <w:proofErr w:type="spellEnd"/>
+      <w:r>
+        <w:rPr>
+          <w:lang w:val="en-US"/>
+        </w:rPr>
+        <w:t>” is a part that we compose in order to share common stuff between Electric and Fuel implementations</w:t>
+      </w:r>
+    </w:p>
+    <w:p>
+      <w:pPr>
+        <w:rPr>
+          <w:lang w:val="en-US"/>
+        </w:rPr>
+      </w:pPr>
+      <w:r>
+        <w:rPr>
+          <w:lang w:val="en-US"/>
+        </w:rPr>
+        <w:t xml:space="preserve">So is the Engine, which contains energy details that we compose inside </w:t>
+      </w:r>
+      <w:proofErr w:type="spellStart"/>
+      <w:r>
+        <w:rPr>
+          <w:lang w:val="en-US"/>
+        </w:rPr>
+        <w:t>AVehicle</w:t>
+      </w:r>
+      <w:proofErr w:type="spellEnd"/>
+      <w:r>
+        <w:rPr>
+          <w:lang w:val="en-US"/>
+        </w:rPr>
+        <w:t xml:space="preserve">. </w:t>
       </w:r>
     </w:p>
     <w:p>
@@ -3106,7 +4701,6 @@
       <w:pPr>
         <w:jc w:val="center"/>
         <w:rPr>
-          <w:rtl/>
           <w:lang w:val="en-US"/>
         </w:rPr>
       </w:pPr>
@@ -3140,6 +4734,88 @@
                     <a:xfrm>
                       <a:off x="0" y="0"/>
                       <a:ext cx="9777730" cy="6019165"/>
+                    </a:xfrm>
+                    <a:prstGeom prst="rect">
+                      <a:avLst/>
+                    </a:prstGeom>
+                  </pic:spPr>
+                </pic:pic>
+              </a:graphicData>
+            </a:graphic>
+          </wp:inline>
+        </w:drawing>
+      </w:r>
+    </w:p>
+    <w:p>
+      <w:pPr>
+        <w:rPr>
+          <w:lang w:val="en-US"/>
+        </w:rPr>
+      </w:pPr>
+      <w:r>
+        <w:rPr>
+          <w:lang w:val="en-US"/>
+        </w:rPr>
+        <w:br w:type="page"/>
+      </w:r>
+    </w:p>
+    <w:p>
+      <w:pPr>
+        <w:pStyle w:val="Heading1"/>
+        <w:jc w:val="center"/>
+        <w:rPr>
+          <w:b/>
+          <w:bCs/>
+          <w:lang w:val="en-US"/>
+        </w:rPr>
+      </w:pPr>
+      <w:r>
+        <w:rPr>
+          <w:b/>
+          <w:bCs/>
+          <w:lang w:val="en-US"/>
+        </w:rPr>
+        <w:lastRenderedPageBreak/>
+        <w:t>UI</w:t>
+      </w:r>
+    </w:p>
+    <w:p>
+      <w:pPr>
+        <w:jc w:val="center"/>
+        <w:rPr>
+          <w:rtl/>
+          <w:lang w:val="en-US"/>
+        </w:rPr>
+      </w:pPr>
+      <w:r>
+        <w:rPr>
+          <w:lang w:val="en-US"/>
+        </w:rPr>
+        <w:drawing>
+          <wp:inline distT="0" distB="0" distL="0" distR="0" wp14:anchorId="2C9F4864" wp14:editId="26960226">
+            <wp:extent cx="9777730" cy="4900295"/>
+            <wp:effectExtent l="0" t="0" r="0" b="0"/>
+            <wp:docPr id="6" name="Picture 6"/>
+            <wp:cNvGraphicFramePr>
+              <a:graphicFrameLocks xmlns:a="http://schemas.openxmlformats.org/drawingml/2006/main" noChangeAspect="1"/>
+            </wp:cNvGraphicFramePr>
+            <a:graphic xmlns:a="http://schemas.openxmlformats.org/drawingml/2006/main">
+              <a:graphicData uri="http://schemas.openxmlformats.org/drawingml/2006/picture">
+                <pic:pic xmlns:pic="http://schemas.openxmlformats.org/drawingml/2006/picture">
+                  <pic:nvPicPr>
+                    <pic:cNvPr id="1" name=""/>
+                    <pic:cNvPicPr/>
+                  </pic:nvPicPr>
+                  <pic:blipFill>
+                    <a:blip r:embed="rId8"/>
+                    <a:stretch>
+                      <a:fillRect/>
+                    </a:stretch>
+                  </pic:blipFill>
+                  <pic:spPr>
+                    <a:xfrm>
+                      <a:off x="0" y="0"/>
+                      <a:ext cx="9777730" cy="4900295"/>
                     </a:xfrm>
                     <a:prstGeom prst="rect">
                       <a:avLst/>

</xml_diff>